<commit_message>
Mudado um pouco a introdução
</commit_message>
<xml_diff>
--- a/doc/TCC_ICARO.docx
+++ b/doc/TCC_ICARO.docx
@@ -1,6 +1,6 @@
 
 <file path=word/document.xml><?xml version="1.0" encoding="utf-8"?>
-<w:document xmlns:wpc="http://schemas.microsoft.com/office/word/2010/wordprocessingCanvas" xmlns:cx="http://schemas.microsoft.com/office/drawing/2014/chartex" xmlns:cx1="http://schemas.microsoft.com/office/drawing/2015/9/8/chartex" xmlns:cx2="http://schemas.microsoft.com/office/drawing/2015/10/21/chartex" xmlns:cx3="http://schemas.microsoft.com/office/drawing/2016/5/9/chartex" xmlns:cx4="http://schemas.microsoft.com/office/drawing/2016/5/10/chartex" xmlns:cx5="http://schemas.microsoft.com/office/drawing/2016/5/11/chartex" xmlns:cx6="http://schemas.microsoft.com/office/drawing/2016/5/12/chartex" xmlns:cx7="http://schemas.microsoft.com/office/drawing/2016/5/13/chartex" xmlns:cx8="http://schemas.microsoft.com/office/drawing/2016/5/14/chartex" xmlns:mc="http://schemas.openxmlformats.org/markup-compatibility/2006" xmlns:aink="http://schemas.microsoft.com/office/drawing/2016/ink" xmlns:am3d="http://schemas.microsoft.com/office/drawing/2017/model3d" xmlns:o="urn:schemas-microsoft-com:office:office" xmlns:oel="http://schemas.microsoft.com/office/2019/extlst" xmlns:r="http://schemas.openxmlformats.org/officeDocument/2006/relationships" xmlns:m="http://schemas.openxmlformats.org/officeDocument/2006/math" xmlns:v="urn:schemas-microsoft-com:vml" xmlns:wp14="http://schemas.microsoft.com/office/word/2010/wordprocessingDrawing" xmlns:wp="http://schemas.openxmlformats.org/drawingml/2006/wordprocessingDrawing" xmlns:w10="urn:schemas-microsoft-com:office:word" xmlns:w="http://schemas.openxmlformats.org/wordprocessingml/2006/main" xmlns:w14="http://schemas.microsoft.com/office/word/2010/wordml" xmlns:w15="http://schemas.microsoft.com/office/word/2012/wordml" xmlns:w16cex="http://schemas.microsoft.com/office/word/2018/wordml/cex" xmlns:w16cid="http://schemas.microsoft.com/office/word/2016/wordml/cid" xmlns:w16="http://schemas.microsoft.com/office/word/2018/wordml" xmlns:w16sdtdh="http://schemas.microsoft.com/office/word/2020/wordml/sdtdatahash" xmlns:w16se="http://schemas.microsoft.com/office/word/2015/wordml/symex" xmlns:wpg="http://schemas.microsoft.com/office/word/2010/wordprocessingGroup" xmlns:wpi="http://schemas.microsoft.com/office/word/2010/wordprocessingInk" xmlns:wne="http://schemas.microsoft.com/office/word/2006/wordml" xmlns:wps="http://schemas.microsoft.com/office/word/2010/wordprocessingShape" mc:Ignorable="w14 w15 w16se w16cid w16 w16cex w16sdtdh wp14">
+<w:document xmlns:wpc="http://schemas.microsoft.com/office/word/2010/wordprocessingCanvas" xmlns:cx="http://schemas.microsoft.com/office/drawing/2014/chartex" xmlns:cx1="http://schemas.microsoft.com/office/drawing/2015/9/8/chartex" xmlns:cx2="http://schemas.microsoft.com/office/drawing/2015/10/21/chartex" xmlns:cx3="http://schemas.microsoft.com/office/drawing/2016/5/9/chartex" xmlns:cx4="http://schemas.microsoft.com/office/drawing/2016/5/10/chartex" xmlns:cx5="http://schemas.microsoft.com/office/drawing/2016/5/11/chartex" xmlns:cx6="http://schemas.microsoft.com/office/drawing/2016/5/12/chartex" xmlns:cx7="http://schemas.microsoft.com/office/drawing/2016/5/13/chartex" xmlns:cx8="http://schemas.microsoft.com/office/drawing/2016/5/14/chartex" xmlns:mc="http://schemas.openxmlformats.org/markup-compatibility/2006" xmlns:aink="http://schemas.microsoft.com/office/drawing/2016/ink" xmlns:am3d="http://schemas.microsoft.com/office/drawing/2017/model3d" xmlns:o="urn:schemas-microsoft-com:office:office" xmlns:oel="http://schemas.microsoft.com/office/2019/extlst" xmlns:r="http://schemas.openxmlformats.org/officeDocument/2006/relationships" xmlns:m="http://schemas.openxmlformats.org/officeDocument/2006/math" xmlns:v="urn:schemas-microsoft-com:vml" xmlns:wp14="http://schemas.microsoft.com/office/word/2010/wordprocessingDrawing" xmlns:wp="http://schemas.openxmlformats.org/drawingml/2006/wordprocessingDrawing" xmlns:w10="urn:schemas-microsoft-com:office:word" xmlns:w="http://schemas.openxmlformats.org/wordprocessingml/2006/main" xmlns:w14="http://schemas.microsoft.com/office/word/2010/wordml" xmlns:w15="http://schemas.microsoft.com/office/word/2012/wordml" xmlns:w16cex="http://schemas.microsoft.com/office/word/2018/wordml/cex" xmlns:w16cid="http://schemas.microsoft.com/office/word/2016/wordml/cid" xmlns:w16="http://schemas.microsoft.com/office/word/2018/wordml" xmlns:w16du="http://schemas.microsoft.com/office/word/2023/wordml/word16du" xmlns:w16sdtdh="http://schemas.microsoft.com/office/word/2020/wordml/sdtdatahash" xmlns:w16se="http://schemas.microsoft.com/office/word/2015/wordml/symex" xmlns:wpg="http://schemas.microsoft.com/office/word/2010/wordprocessingGroup" xmlns:wpi="http://schemas.microsoft.com/office/word/2010/wordprocessingInk" xmlns:wne="http://schemas.microsoft.com/office/word/2006/wordml" xmlns:wps="http://schemas.microsoft.com/office/word/2010/wordprocessingShape" mc:Ignorable="w14 w15 w16se w16cid w16 w16cex w16sdtdh w16du wp14">
   <w:body>
     <w:p>
       <w:pPr>
@@ -5080,7 +5080,25 @@
           <w:sz w:val="24"/>
           <w:szCs w:val="24"/>
         </w:rPr>
-        <w:t>A publicação de postagens pelas empresas em suas redes sociais, sites e outros canais digitais é uma ferramenta poderosa para construir e fortalecer relacionamentos com os clientes, aumentar o reconhecimento da marca e impulsionar as vendas. Por meio dessas postagens, as empresas podem compartilhar informações relevantes, promover produtos e serviços, fornecer suporte ao cliente e demonstrar sua expertise em determinadas áreas.</w:t>
+        <w:t xml:space="preserve">A publicação de postagens pelas empresas em suas redes sociais, sites e outros canais digitais é uma ferramenta poderosa para construir e fortalecer relacionamentos com os clientes, aumentar o reconhecimento da marca e impulsionar as vendas. Por meio dessas postagens, as empresas podem compartilhar informações relevantes, promover produtos e serviços, </w:t>
+      </w:r>
+      <w:proofErr w:type="spellStart"/>
+      <w:r>
+        <w:rPr>
+          <w:rFonts w:ascii="Arial" w:hAnsi="Arial" w:cs="Arial"/>
+          <w:sz w:val="24"/>
+          <w:szCs w:val="24"/>
+        </w:rPr>
+        <w:t>fornecer</w:t>
+      </w:r>
+      <w:proofErr w:type="spellEnd"/>
+      <w:r>
+        <w:rPr>
+          <w:rFonts w:ascii="Arial" w:hAnsi="Arial" w:cs="Arial"/>
+          <w:sz w:val="24"/>
+          <w:szCs w:val="24"/>
+        </w:rPr>
+        <w:t xml:space="preserve"> suporte ao cliente e demonstrar sua expertise em determinadas áreas.</w:t>
       </w:r>
     </w:p>
     <w:p>
@@ -5168,7 +5186,25 @@
           <w:sz w:val="24"/>
           <w:szCs w:val="24"/>
         </w:rPr>
-        <w:t>Na revisão de literatura sobre a influência da publicidade nas vendas, é importante considerar as análises e resultados apresentados por especialistas na área. Uma referência significativa neste contexto é o artigo "Quem divulga mais vende mais?", publicado pela RoiDigital. Segundo a matéria:</w:t>
+        <w:t xml:space="preserve">Na revisão de literatura sobre a influência da publicidade nas vendas, é importante considerar as análises e resultados apresentados por especialistas na área. Uma referência significativa neste contexto é o artigo "Quem divulga mais vende mais?", publicado pela </w:t>
+      </w:r>
+      <w:proofErr w:type="spellStart"/>
+      <w:r>
+        <w:rPr>
+          <w:rFonts w:ascii="Arial" w:hAnsi="Arial" w:cs="Arial"/>
+          <w:sz w:val="24"/>
+          <w:szCs w:val="24"/>
+        </w:rPr>
+        <w:t>RoiDigital</w:t>
+      </w:r>
+      <w:proofErr w:type="spellEnd"/>
+      <w:r>
+        <w:rPr>
+          <w:rFonts w:ascii="Arial" w:hAnsi="Arial" w:cs="Arial"/>
+          <w:sz w:val="24"/>
+          <w:szCs w:val="24"/>
+        </w:rPr>
+        <w:t>. Segundo a matéria:</w:t>
       </w:r>
     </w:p>
     <w:p>
@@ -5241,7 +5277,25 @@
           <w:szCs w:val="24"/>
         </w:rPr>
         <w:lastRenderedPageBreak/>
-        <w:t>Em relação ao momento ideal para publicações em plataformas de redes sociais, a análise do impacto do timing específico para maximizar o alcance e a interação do conteúdo é fundamental. Um estudo relevante nesta área é encontrado no artigo "Quais os melhores horários para postar no Instagram em 2024?", publicado pelo HubSpot. Este trabalho aborda a temática sob a perspectiva da importância de escolher o momento certo para postagens, especialmente considerando a vasta base de usuários do Instagram. Segundo o artigo:</w:t>
+        <w:t xml:space="preserve">Em relação ao momento ideal para publicações em plataformas de redes sociais, a análise do impacto do timing específico para maximizar o alcance e a interação do conteúdo é fundamental. Um estudo relevante nesta área é encontrado no artigo "Quais os melhores horários para postar no Instagram em 2024?", publicado pelo </w:t>
+      </w:r>
+      <w:proofErr w:type="spellStart"/>
+      <w:r>
+        <w:rPr>
+          <w:rFonts w:ascii="Arial" w:hAnsi="Arial" w:cs="Arial"/>
+          <w:sz w:val="24"/>
+          <w:szCs w:val="24"/>
+        </w:rPr>
+        <w:t>HubSpot</w:t>
+      </w:r>
+      <w:proofErr w:type="spellEnd"/>
+      <w:r>
+        <w:rPr>
+          <w:rFonts w:ascii="Arial" w:hAnsi="Arial" w:cs="Arial"/>
+          <w:sz w:val="24"/>
+          <w:szCs w:val="24"/>
+        </w:rPr>
+        <w:t>. Este trabalho aborda a temática sob a perspectiva da importância de escolher o momento certo para postagens, especialmente considerando a vasta base de usuários do Instagram. Segundo o artigo:</w:t>
       </w:r>
     </w:p>
     <w:p>
@@ -5261,7 +5315,25 @@
           <w:sz w:val="24"/>
           <w:szCs w:val="24"/>
         </w:rPr>
-        <w:t>"O Instagram tem mais de 1 bilhão de usuários ativos. Isso significa que saber as horas para postar no Instagram pode ter um grande impacto no alcance das publicações, mesmo que ainda não exista um consenso sobre o tema entre os profissionais da área" (Rakky Curvelo, [</w:t>
+        <w:t>"O Instagram tem mais de 1 bilhão de usuários ativos. Isso significa que saber as horas para postar no Instagram pode ter um grande impacto no alcance das publicações, mesmo que ainda não exista um consenso sobre o tema entre os profissionais da área" (</w:t>
+      </w:r>
+      <w:proofErr w:type="spellStart"/>
+      <w:r>
+        <w:rPr>
+          <w:rFonts w:ascii="Arial" w:hAnsi="Arial" w:cs="Arial"/>
+          <w:sz w:val="24"/>
+          <w:szCs w:val="24"/>
+        </w:rPr>
+        <w:t>Rakky</w:t>
+      </w:r>
+      <w:proofErr w:type="spellEnd"/>
+      <w:r>
+        <w:rPr>
+          <w:rFonts w:ascii="Arial" w:hAnsi="Arial" w:cs="Arial"/>
+          <w:sz w:val="24"/>
+          <w:szCs w:val="24"/>
+        </w:rPr>
+        <w:t xml:space="preserve"> Curvelo, [</w:t>
       </w:r>
       <w:r>
         <w:rPr>
@@ -5335,7 +5407,25 @@
           <w:sz w:val="24"/>
           <w:szCs w:val="24"/>
         </w:rPr>
-        <w:t xml:space="preserve">, publicada no site Rock Content, fornece insights valiosos sobre estratégias para aumentar a atenção em posts de redes sociais. Em particular, o segundo tópico do artigo intitulado "5 maneiras de chamar mais atenção para seus posts" destaca a importância de compreender o horário em que o público-alvo está mais ativo online. Muniz </w:t>
+        <w:t xml:space="preserve">, publicada no site Rock </w:t>
+      </w:r>
+      <w:proofErr w:type="spellStart"/>
+      <w:r>
+        <w:rPr>
+          <w:rFonts w:ascii="Arial" w:hAnsi="Arial" w:cs="Arial"/>
+          <w:sz w:val="24"/>
+          <w:szCs w:val="24"/>
+        </w:rPr>
+        <w:t>Content</w:t>
+      </w:r>
+      <w:proofErr w:type="spellEnd"/>
+      <w:r>
+        <w:rPr>
+          <w:rFonts w:ascii="Arial" w:hAnsi="Arial" w:cs="Arial"/>
+          <w:sz w:val="24"/>
+          <w:szCs w:val="24"/>
+        </w:rPr>
+        <w:t xml:space="preserve">, fornece insights valiosos sobre estratégias para aumentar a atenção em posts de redes sociais. Em particular, o segundo tópico do artigo intitulado "5 maneiras de chamar mais atenção para seus posts" destaca a importância de compreender o horário em que o público-alvo está mais ativo online. Muniz </w:t>
       </w:r>
       <w:r>
         <w:rPr>
@@ -5371,7 +5461,16 @@
           <w:sz w:val="24"/>
           <w:szCs w:val="24"/>
         </w:rPr>
-        <w:t>"Você sabe em qual horário seu público-alvo está online? Em que momento do dia eles estão mais ativos, compartilhando postagens e interagindo entre si?"</w:t>
+        <w:t>"Você sabe em qual horário seu público-alvo está online? Em que momento do dia eles estão mais ativos, compartilhando postagens e interagindo entre si?</w:t>
+      </w:r>
+      <w:proofErr w:type="gramStart"/>
+      <w:r>
+        <w:rPr>
+          <w:rFonts w:ascii="Arial" w:hAnsi="Arial" w:cs="Arial"/>
+          <w:sz w:val="24"/>
+          <w:szCs w:val="24"/>
+        </w:rPr>
+        <w:t>"</w:t>
       </w:r>
       <w:r>
         <w:rPr>
@@ -5395,7 +5494,16 @@
           <w:sz w:val="24"/>
           <w:szCs w:val="24"/>
         </w:rPr>
-        <w:t>Lizandra Muniz</w:t>
+        <w:t>Lizandra</w:t>
+      </w:r>
+      <w:proofErr w:type="gramEnd"/>
+      <w:r>
+        <w:rPr>
+          <w:rFonts w:ascii="Arial" w:hAnsi="Arial" w:cs="Arial"/>
+          <w:sz w:val="24"/>
+          <w:szCs w:val="24"/>
+        </w:rPr>
+        <w:t xml:space="preserve"> Muniz</w:t>
       </w:r>
       <w:r>
         <w:rPr>
@@ -5452,7 +5560,61 @@
           <w:sz w:val="24"/>
           <w:szCs w:val="24"/>
         </w:rPr>
-        <w:t>Portanto, neste trabalho, investigaremos a eficácia dos softwares dedicados à gestão de conteúdo visual no contexto empresarial. Especificamente, analisaremos como essas ferramentas podem facilitar as negociações e revisões de imagens e vídeos, além de otimizar o processo de agendamento de publicações. Através desta análise, pretendemos determinar se o uso de tais softwares pode efetivamente aumentar a visualização e o engajamento com o conteúdo publicado, contribuindo assim para o sucesso e crescimento da empresa. A pergunta central que norteará este estudo é: De que maneira um software pode contribuir para otimizar as negociações e revisões de conteúdo visual, além de facilitar o agendamento de publicações, visando aumentar a visualização e engajamento em pró da empresa?</w:t>
+        <w:t xml:space="preserve">Não é garantido ter um funcionário em tempo integral para assegurar a publicação no momento ideal, o que ressalta a necessidade de explorar soluções em formato de software como uma </w:t>
+      </w:r>
+      <w:proofErr w:type="gramStart"/>
+      <w:r>
+        <w:rPr>
+          <w:rFonts w:ascii="Arial" w:hAnsi="Arial" w:cs="Arial"/>
+          <w:sz w:val="24"/>
+          <w:szCs w:val="24"/>
+        </w:rPr>
+        <w:t>potencial alternativa</w:t>
+      </w:r>
+      <w:proofErr w:type="gramEnd"/>
+      <w:r>
+        <w:rPr>
+          <w:rFonts w:ascii="Arial" w:hAnsi="Arial" w:cs="Arial"/>
+          <w:sz w:val="24"/>
+          <w:szCs w:val="24"/>
+        </w:rPr>
+        <w:t xml:space="preserve"> para abordar essa questão.</w:t>
+      </w:r>
+    </w:p>
+    <w:p>
+      <w:pPr>
+        <w:spacing w:after="0" w:line="360" w:lineRule="auto"/>
+        <w:ind w:firstLine="708"/>
+        <w:jc w:val="both"/>
+        <w:rPr>
+          <w:rFonts w:ascii="Arial" w:hAnsi="Arial" w:cs="Arial"/>
+          <w:sz w:val="24"/>
+          <w:szCs w:val="24"/>
+        </w:rPr>
+      </w:pPr>
+      <w:r>
+        <w:rPr>
+          <w:rFonts w:ascii="Arial" w:hAnsi="Arial" w:cs="Arial"/>
+          <w:sz w:val="24"/>
+          <w:szCs w:val="24"/>
+        </w:rPr>
+        <w:t>Portanto, neste trabalho, investigaremos a eficácia dos softwares dedicados à gestão de conteúdo visual no contexto empresarial</w:t>
+      </w:r>
+      <w:r>
+        <w:rPr>
+          <w:rFonts w:ascii="Arial" w:hAnsi="Arial" w:cs="Arial"/>
+          <w:sz w:val="24"/>
+          <w:szCs w:val="24"/>
+        </w:rPr>
+        <w:t xml:space="preserve">. </w:t>
+      </w:r>
+      <w:r>
+        <w:rPr>
+          <w:rFonts w:ascii="Arial" w:hAnsi="Arial" w:cs="Arial"/>
+          <w:sz w:val="24"/>
+          <w:szCs w:val="24"/>
+        </w:rPr>
+        <w:t>Através desta análise, pretendemos determinar se o uso de tais softwares pode efetivamente aumentar a visualização e o engajamento com o conteúdo publicado, contribuindo assim para o sucesso e crescimento da empresa. A pergunta central que norteará este estudo é: De que maneira um software pode contribuir para otimizar as negociações e revisões de conteúdo visual, além de facilitar o agendamento de publicações, visando aumentar a visualização e engajamento em pró da empresa?</w:t>
       </w:r>
     </w:p>
     <w:p>
@@ -5901,7 +6063,7 @@
 </file>
 
 <file path=word/numbering.xml><?xml version="1.0" encoding="utf-8"?>
-<w:numbering xmlns:wpc="http://schemas.microsoft.com/office/word/2010/wordprocessingCanvas" xmlns:cx="http://schemas.microsoft.com/office/drawing/2014/chartex" xmlns:cx1="http://schemas.microsoft.com/office/drawing/2015/9/8/chartex" xmlns:cx2="http://schemas.microsoft.com/office/drawing/2015/10/21/chartex" xmlns:cx3="http://schemas.microsoft.com/office/drawing/2016/5/9/chartex" xmlns:cx4="http://schemas.microsoft.com/office/drawing/2016/5/10/chartex" xmlns:cx5="http://schemas.microsoft.com/office/drawing/2016/5/11/chartex" xmlns:cx6="http://schemas.microsoft.com/office/drawing/2016/5/12/chartex" xmlns:cx7="http://schemas.microsoft.com/office/drawing/2016/5/13/chartex" xmlns:cx8="http://schemas.microsoft.com/office/drawing/2016/5/14/chartex" xmlns:mc="http://schemas.openxmlformats.org/markup-compatibility/2006" xmlns:aink="http://schemas.microsoft.com/office/drawing/2016/ink" xmlns:am3d="http://schemas.microsoft.com/office/drawing/2017/model3d" xmlns:o="urn:schemas-microsoft-com:office:office" xmlns:oel="http://schemas.microsoft.com/office/2019/extlst" xmlns:r="http://schemas.openxmlformats.org/officeDocument/2006/relationships" xmlns:m="http://schemas.openxmlformats.org/officeDocument/2006/math" xmlns:v="urn:schemas-microsoft-com:vml" xmlns:wp14="http://schemas.microsoft.com/office/word/2010/wordprocessingDrawing" xmlns:wp="http://schemas.openxmlformats.org/drawingml/2006/wordprocessingDrawing" xmlns:w10="urn:schemas-microsoft-com:office:word" xmlns:w="http://schemas.openxmlformats.org/wordprocessingml/2006/main" xmlns:w14="http://schemas.microsoft.com/office/word/2010/wordml" xmlns:w15="http://schemas.microsoft.com/office/word/2012/wordml" xmlns:w16cex="http://schemas.microsoft.com/office/word/2018/wordml/cex" xmlns:w16cid="http://schemas.microsoft.com/office/word/2016/wordml/cid" xmlns:w16="http://schemas.microsoft.com/office/word/2018/wordml" xmlns:w16sdtdh="http://schemas.microsoft.com/office/word/2020/wordml/sdtdatahash" xmlns:w16se="http://schemas.microsoft.com/office/word/2015/wordml/symex" xmlns:wpg="http://schemas.microsoft.com/office/word/2010/wordprocessingGroup" xmlns:wpi="http://schemas.microsoft.com/office/word/2010/wordprocessingInk" xmlns:wne="http://schemas.microsoft.com/office/word/2006/wordml" xmlns:wps="http://schemas.microsoft.com/office/word/2010/wordprocessingShape" mc:Ignorable="w14 w15 w16se w16cid w16 w16cex w16sdtdh wp14">
+<w:numbering xmlns:wpc="http://schemas.microsoft.com/office/word/2010/wordprocessingCanvas" xmlns:cx="http://schemas.microsoft.com/office/drawing/2014/chartex" xmlns:cx1="http://schemas.microsoft.com/office/drawing/2015/9/8/chartex" xmlns:cx2="http://schemas.microsoft.com/office/drawing/2015/10/21/chartex" xmlns:cx3="http://schemas.microsoft.com/office/drawing/2016/5/9/chartex" xmlns:cx4="http://schemas.microsoft.com/office/drawing/2016/5/10/chartex" xmlns:cx5="http://schemas.microsoft.com/office/drawing/2016/5/11/chartex" xmlns:cx6="http://schemas.microsoft.com/office/drawing/2016/5/12/chartex" xmlns:cx7="http://schemas.microsoft.com/office/drawing/2016/5/13/chartex" xmlns:cx8="http://schemas.microsoft.com/office/drawing/2016/5/14/chartex" xmlns:mc="http://schemas.openxmlformats.org/markup-compatibility/2006" xmlns:aink="http://schemas.microsoft.com/office/drawing/2016/ink" xmlns:am3d="http://schemas.microsoft.com/office/drawing/2017/model3d" xmlns:o="urn:schemas-microsoft-com:office:office" xmlns:oel="http://schemas.microsoft.com/office/2019/extlst" xmlns:r="http://schemas.openxmlformats.org/officeDocument/2006/relationships" xmlns:m="http://schemas.openxmlformats.org/officeDocument/2006/math" xmlns:v="urn:schemas-microsoft-com:vml" xmlns:wp14="http://schemas.microsoft.com/office/word/2010/wordprocessingDrawing" xmlns:wp="http://schemas.openxmlformats.org/drawingml/2006/wordprocessingDrawing" xmlns:w10="urn:schemas-microsoft-com:office:word" xmlns:w="http://schemas.openxmlformats.org/wordprocessingml/2006/main" xmlns:w14="http://schemas.microsoft.com/office/word/2010/wordml" xmlns:w15="http://schemas.microsoft.com/office/word/2012/wordml" xmlns:w16cex="http://schemas.microsoft.com/office/word/2018/wordml/cex" xmlns:w16cid="http://schemas.microsoft.com/office/word/2016/wordml/cid" xmlns:w16="http://schemas.microsoft.com/office/word/2018/wordml" xmlns:w16du="http://schemas.microsoft.com/office/word/2023/wordml/word16du" xmlns:w16sdtdh="http://schemas.microsoft.com/office/word/2020/wordml/sdtdatahash" xmlns:w16se="http://schemas.microsoft.com/office/word/2015/wordml/symex" xmlns:wpg="http://schemas.microsoft.com/office/word/2010/wordprocessingGroup" xmlns:wpi="http://schemas.microsoft.com/office/word/2010/wordprocessingInk" xmlns:wne="http://schemas.microsoft.com/office/word/2006/wordml" xmlns:wps="http://schemas.microsoft.com/office/word/2010/wordprocessingShape" mc:Ignorable="w14 w15 w16se w16cid w16 w16cex w16sdtdh w16du wp14">
   <w:abstractNum w:abstractNumId="0" w15:restartNumberingAfterBreak="0">
     <w:nsid w:val="061B623C"/>
     <w:multiLevelType w:val="multilevel"/>
@@ -6664,7 +6826,7 @@
 </file>
 
 <file path=word/styles.xml><?xml version="1.0" encoding="utf-8"?>
-<w:styles xmlns:mc="http://schemas.openxmlformats.org/markup-compatibility/2006" xmlns:r="http://schemas.openxmlformats.org/officeDocument/2006/relationships" xmlns:w="http://schemas.openxmlformats.org/wordprocessingml/2006/main" xmlns:w14="http://schemas.microsoft.com/office/word/2010/wordml" xmlns:w15="http://schemas.microsoft.com/office/word/2012/wordml" xmlns:w16cex="http://schemas.microsoft.com/office/word/2018/wordml/cex" xmlns:w16cid="http://schemas.microsoft.com/office/word/2016/wordml/cid" xmlns:w16="http://schemas.microsoft.com/office/word/2018/wordml" xmlns:w16sdtdh="http://schemas.microsoft.com/office/word/2020/wordml/sdtdatahash" xmlns:w16se="http://schemas.microsoft.com/office/word/2015/wordml/symex" mc:Ignorable="w14 w15 w16se w16cid w16 w16cex w16sdtdh">
+<w:styles xmlns:mc="http://schemas.openxmlformats.org/markup-compatibility/2006" xmlns:r="http://schemas.openxmlformats.org/officeDocument/2006/relationships" xmlns:w="http://schemas.openxmlformats.org/wordprocessingml/2006/main" xmlns:w14="http://schemas.microsoft.com/office/word/2010/wordml" xmlns:w15="http://schemas.microsoft.com/office/word/2012/wordml" xmlns:w16cex="http://schemas.microsoft.com/office/word/2018/wordml/cex" xmlns:w16cid="http://schemas.microsoft.com/office/word/2016/wordml/cid" xmlns:w16="http://schemas.microsoft.com/office/word/2018/wordml" xmlns:w16du="http://schemas.microsoft.com/office/word/2023/wordml/word16du" xmlns:w16sdtdh="http://schemas.microsoft.com/office/word/2020/wordml/sdtdatahash" xmlns:w16se="http://schemas.microsoft.com/office/word/2015/wordml/symex" mc:Ignorable="w14 w15 w16se w16cid w16 w16cex w16sdtdh w16du">
   <w:docDefaults>
     <w:rPrDefault>
       <w:rPr>

</xml_diff>

<commit_message>
Adicionado exemplos, melhorado referencias, melhorado sumario
</commit_message>
<xml_diff>
--- a/doc/TCC_ICARO.docx
+++ b/doc/TCC_ICARO.docx
@@ -3531,6 +3531,1328 @@
         </w:rPr>
         <w:lastRenderedPageBreak/>
         <w:t>ABSTRACT</w:t>
+      </w:r>
+    </w:p>
+    <w:p>
+      <w:pPr>
+        <w:spacing w:after="0" w:line="240" w:lineRule="auto"/>
+        <w:jc w:val="center"/>
+        <w:rPr>
+          <w:rFonts w:ascii="Arial" w:hAnsi="Arial" w:cs="Arial"/>
+          <w:b/>
+          <w:bCs/>
+          <w:sz w:val="24"/>
+          <w:szCs w:val="24"/>
+        </w:rPr>
+      </w:pPr>
+    </w:p>
+    <w:p>
+      <w:pPr>
+        <w:spacing w:after="0" w:line="240" w:lineRule="auto"/>
+        <w:jc w:val="center"/>
+        <w:rPr>
+          <w:rFonts w:ascii="Arial" w:hAnsi="Arial" w:cs="Arial"/>
+          <w:b/>
+          <w:bCs/>
+          <w:sz w:val="24"/>
+          <w:szCs w:val="24"/>
+        </w:rPr>
+      </w:pPr>
+    </w:p>
+    <w:p>
+      <w:pPr>
+        <w:spacing w:after="0" w:line="240" w:lineRule="auto"/>
+        <w:jc w:val="center"/>
+        <w:rPr>
+          <w:rFonts w:ascii="Arial" w:hAnsi="Arial" w:cs="Arial"/>
+          <w:b/>
+          <w:bCs/>
+          <w:sz w:val="24"/>
+          <w:szCs w:val="24"/>
+        </w:rPr>
+      </w:pPr>
+    </w:p>
+    <w:p>
+      <w:pPr>
+        <w:spacing w:after="0" w:line="240" w:lineRule="auto"/>
+        <w:jc w:val="center"/>
+        <w:rPr>
+          <w:rFonts w:ascii="Arial" w:hAnsi="Arial" w:cs="Arial"/>
+          <w:b/>
+          <w:bCs/>
+          <w:sz w:val="24"/>
+          <w:szCs w:val="24"/>
+        </w:rPr>
+      </w:pPr>
+    </w:p>
+    <w:p>
+      <w:pPr>
+        <w:spacing w:after="0" w:line="240" w:lineRule="auto"/>
+        <w:jc w:val="center"/>
+        <w:rPr>
+          <w:rFonts w:ascii="Arial" w:hAnsi="Arial" w:cs="Arial"/>
+          <w:b/>
+          <w:bCs/>
+          <w:sz w:val="24"/>
+          <w:szCs w:val="24"/>
+        </w:rPr>
+      </w:pPr>
+    </w:p>
+    <w:p>
+      <w:pPr>
+        <w:spacing w:after="0" w:line="240" w:lineRule="auto"/>
+        <w:jc w:val="center"/>
+        <w:rPr>
+          <w:rFonts w:ascii="Arial" w:hAnsi="Arial" w:cs="Arial"/>
+          <w:b/>
+          <w:bCs/>
+          <w:sz w:val="24"/>
+          <w:szCs w:val="24"/>
+        </w:rPr>
+      </w:pPr>
+    </w:p>
+    <w:p>
+      <w:pPr>
+        <w:spacing w:after="0" w:line="240" w:lineRule="auto"/>
+        <w:jc w:val="center"/>
+        <w:rPr>
+          <w:rFonts w:ascii="Arial" w:hAnsi="Arial" w:cs="Arial"/>
+          <w:b/>
+          <w:bCs/>
+          <w:sz w:val="24"/>
+          <w:szCs w:val="24"/>
+        </w:rPr>
+      </w:pPr>
+    </w:p>
+    <w:p>
+      <w:pPr>
+        <w:spacing w:after="0" w:line="240" w:lineRule="auto"/>
+        <w:jc w:val="center"/>
+        <w:rPr>
+          <w:rFonts w:ascii="Arial" w:hAnsi="Arial" w:cs="Arial"/>
+          <w:b/>
+          <w:bCs/>
+          <w:sz w:val="24"/>
+          <w:szCs w:val="24"/>
+        </w:rPr>
+      </w:pPr>
+    </w:p>
+    <w:p>
+      <w:pPr>
+        <w:spacing w:after="0" w:line="240" w:lineRule="auto"/>
+        <w:jc w:val="center"/>
+        <w:rPr>
+          <w:rFonts w:ascii="Arial" w:hAnsi="Arial" w:cs="Arial"/>
+          <w:b/>
+          <w:bCs/>
+          <w:sz w:val="24"/>
+          <w:szCs w:val="24"/>
+        </w:rPr>
+      </w:pPr>
+    </w:p>
+    <w:p>
+      <w:pPr>
+        <w:spacing w:after="0" w:line="240" w:lineRule="auto"/>
+        <w:jc w:val="center"/>
+        <w:rPr>
+          <w:rFonts w:ascii="Arial" w:hAnsi="Arial" w:cs="Arial"/>
+          <w:b/>
+          <w:bCs/>
+          <w:sz w:val="24"/>
+          <w:szCs w:val="24"/>
+        </w:rPr>
+      </w:pPr>
+    </w:p>
+    <w:p>
+      <w:pPr>
+        <w:spacing w:after="0" w:line="240" w:lineRule="auto"/>
+        <w:jc w:val="center"/>
+        <w:rPr>
+          <w:rFonts w:ascii="Arial" w:hAnsi="Arial" w:cs="Arial"/>
+          <w:b/>
+          <w:bCs/>
+          <w:sz w:val="24"/>
+          <w:szCs w:val="24"/>
+        </w:rPr>
+      </w:pPr>
+    </w:p>
+    <w:p>
+      <w:pPr>
+        <w:spacing w:after="0" w:line="240" w:lineRule="auto"/>
+        <w:jc w:val="center"/>
+        <w:rPr>
+          <w:rFonts w:ascii="Arial" w:hAnsi="Arial" w:cs="Arial"/>
+          <w:b/>
+          <w:bCs/>
+          <w:sz w:val="24"/>
+          <w:szCs w:val="24"/>
+        </w:rPr>
+      </w:pPr>
+    </w:p>
+    <w:p>
+      <w:pPr>
+        <w:spacing w:after="0" w:line="240" w:lineRule="auto"/>
+        <w:jc w:val="center"/>
+        <w:rPr>
+          <w:rFonts w:ascii="Arial" w:hAnsi="Arial" w:cs="Arial"/>
+          <w:b/>
+          <w:bCs/>
+          <w:sz w:val="24"/>
+          <w:szCs w:val="24"/>
+        </w:rPr>
+      </w:pPr>
+    </w:p>
+    <w:p>
+      <w:pPr>
+        <w:spacing w:after="0" w:line="240" w:lineRule="auto"/>
+        <w:jc w:val="center"/>
+        <w:rPr>
+          <w:rFonts w:ascii="Arial" w:hAnsi="Arial" w:cs="Arial"/>
+          <w:b/>
+          <w:bCs/>
+          <w:sz w:val="24"/>
+          <w:szCs w:val="24"/>
+        </w:rPr>
+      </w:pPr>
+    </w:p>
+    <w:p>
+      <w:pPr>
+        <w:spacing w:after="0" w:line="240" w:lineRule="auto"/>
+        <w:jc w:val="center"/>
+        <w:rPr>
+          <w:rFonts w:ascii="Arial" w:hAnsi="Arial" w:cs="Arial"/>
+          <w:b/>
+          <w:bCs/>
+          <w:sz w:val="24"/>
+          <w:szCs w:val="24"/>
+        </w:rPr>
+      </w:pPr>
+    </w:p>
+    <w:p>
+      <w:pPr>
+        <w:spacing w:after="0" w:line="240" w:lineRule="auto"/>
+        <w:jc w:val="center"/>
+        <w:rPr>
+          <w:rFonts w:ascii="Arial" w:hAnsi="Arial" w:cs="Arial"/>
+          <w:b/>
+          <w:bCs/>
+          <w:sz w:val="24"/>
+          <w:szCs w:val="24"/>
+        </w:rPr>
+      </w:pPr>
+    </w:p>
+    <w:p>
+      <w:pPr>
+        <w:spacing w:after="0" w:line="240" w:lineRule="auto"/>
+        <w:jc w:val="center"/>
+        <w:rPr>
+          <w:rFonts w:ascii="Arial" w:hAnsi="Arial" w:cs="Arial"/>
+          <w:b/>
+          <w:bCs/>
+          <w:sz w:val="24"/>
+          <w:szCs w:val="24"/>
+        </w:rPr>
+      </w:pPr>
+    </w:p>
+    <w:p>
+      <w:pPr>
+        <w:spacing w:after="0" w:line="240" w:lineRule="auto"/>
+        <w:jc w:val="center"/>
+        <w:rPr>
+          <w:rFonts w:ascii="Arial" w:hAnsi="Arial" w:cs="Arial"/>
+          <w:b/>
+          <w:bCs/>
+          <w:sz w:val="24"/>
+          <w:szCs w:val="24"/>
+        </w:rPr>
+      </w:pPr>
+    </w:p>
+    <w:p>
+      <w:pPr>
+        <w:spacing w:after="0" w:line="240" w:lineRule="auto"/>
+        <w:jc w:val="center"/>
+        <w:rPr>
+          <w:rFonts w:ascii="Arial" w:hAnsi="Arial" w:cs="Arial"/>
+          <w:b/>
+          <w:bCs/>
+          <w:sz w:val="24"/>
+          <w:szCs w:val="24"/>
+        </w:rPr>
+      </w:pPr>
+    </w:p>
+    <w:p>
+      <w:pPr>
+        <w:spacing w:after="0" w:line="240" w:lineRule="auto"/>
+        <w:jc w:val="center"/>
+        <w:rPr>
+          <w:rFonts w:ascii="Arial" w:hAnsi="Arial" w:cs="Arial"/>
+          <w:b/>
+          <w:bCs/>
+          <w:sz w:val="24"/>
+          <w:szCs w:val="24"/>
+        </w:rPr>
+      </w:pPr>
+    </w:p>
+    <w:p>
+      <w:pPr>
+        <w:spacing w:after="0" w:line="240" w:lineRule="auto"/>
+        <w:jc w:val="center"/>
+        <w:rPr>
+          <w:rFonts w:ascii="Arial" w:hAnsi="Arial" w:cs="Arial"/>
+          <w:b/>
+          <w:bCs/>
+          <w:sz w:val="24"/>
+          <w:szCs w:val="24"/>
+        </w:rPr>
+      </w:pPr>
+    </w:p>
+    <w:p>
+      <w:pPr>
+        <w:spacing w:after="0" w:line="240" w:lineRule="auto"/>
+        <w:jc w:val="center"/>
+        <w:rPr>
+          <w:rFonts w:ascii="Arial" w:hAnsi="Arial" w:cs="Arial"/>
+          <w:b/>
+          <w:bCs/>
+          <w:sz w:val="24"/>
+          <w:szCs w:val="24"/>
+        </w:rPr>
+      </w:pPr>
+    </w:p>
+    <w:p>
+      <w:pPr>
+        <w:spacing w:after="0" w:line="240" w:lineRule="auto"/>
+        <w:jc w:val="center"/>
+        <w:rPr>
+          <w:rFonts w:ascii="Arial" w:hAnsi="Arial" w:cs="Arial"/>
+          <w:b/>
+          <w:bCs/>
+          <w:sz w:val="24"/>
+          <w:szCs w:val="24"/>
+        </w:rPr>
+      </w:pPr>
+    </w:p>
+    <w:p>
+      <w:pPr>
+        <w:spacing w:after="0" w:line="240" w:lineRule="auto"/>
+        <w:jc w:val="center"/>
+        <w:rPr>
+          <w:rFonts w:ascii="Arial" w:hAnsi="Arial" w:cs="Arial"/>
+          <w:b/>
+          <w:bCs/>
+          <w:sz w:val="24"/>
+          <w:szCs w:val="24"/>
+        </w:rPr>
+      </w:pPr>
+    </w:p>
+    <w:p>
+      <w:pPr>
+        <w:spacing w:after="0" w:line="240" w:lineRule="auto"/>
+        <w:jc w:val="center"/>
+        <w:rPr>
+          <w:rFonts w:ascii="Arial" w:hAnsi="Arial" w:cs="Arial"/>
+          <w:b/>
+          <w:bCs/>
+          <w:sz w:val="24"/>
+          <w:szCs w:val="24"/>
+        </w:rPr>
+      </w:pPr>
+    </w:p>
+    <w:p>
+      <w:pPr>
+        <w:spacing w:after="0" w:line="240" w:lineRule="auto"/>
+        <w:jc w:val="center"/>
+        <w:rPr>
+          <w:rFonts w:ascii="Arial" w:hAnsi="Arial" w:cs="Arial"/>
+          <w:b/>
+          <w:bCs/>
+          <w:sz w:val="24"/>
+          <w:szCs w:val="24"/>
+        </w:rPr>
+      </w:pPr>
+    </w:p>
+    <w:p>
+      <w:pPr>
+        <w:spacing w:after="0" w:line="240" w:lineRule="auto"/>
+        <w:jc w:val="center"/>
+        <w:rPr>
+          <w:rFonts w:ascii="Arial" w:hAnsi="Arial" w:cs="Arial"/>
+          <w:b/>
+          <w:bCs/>
+          <w:sz w:val="24"/>
+          <w:szCs w:val="24"/>
+        </w:rPr>
+      </w:pPr>
+    </w:p>
+    <w:p>
+      <w:pPr>
+        <w:spacing w:after="0" w:line="240" w:lineRule="auto"/>
+        <w:jc w:val="center"/>
+        <w:rPr>
+          <w:rFonts w:ascii="Arial" w:hAnsi="Arial" w:cs="Arial"/>
+          <w:b/>
+          <w:bCs/>
+          <w:sz w:val="24"/>
+          <w:szCs w:val="24"/>
+        </w:rPr>
+      </w:pPr>
+    </w:p>
+    <w:p>
+      <w:pPr>
+        <w:spacing w:after="0" w:line="240" w:lineRule="auto"/>
+        <w:jc w:val="center"/>
+        <w:rPr>
+          <w:rFonts w:ascii="Arial" w:hAnsi="Arial" w:cs="Arial"/>
+          <w:b/>
+          <w:bCs/>
+          <w:sz w:val="24"/>
+          <w:szCs w:val="24"/>
+        </w:rPr>
+      </w:pPr>
+    </w:p>
+    <w:p>
+      <w:pPr>
+        <w:spacing w:after="0" w:line="240" w:lineRule="auto"/>
+        <w:jc w:val="center"/>
+        <w:rPr>
+          <w:rFonts w:ascii="Arial" w:hAnsi="Arial" w:cs="Arial"/>
+          <w:b/>
+          <w:bCs/>
+          <w:sz w:val="24"/>
+          <w:szCs w:val="24"/>
+        </w:rPr>
+      </w:pPr>
+    </w:p>
+    <w:p>
+      <w:pPr>
+        <w:spacing w:after="0" w:line="240" w:lineRule="auto"/>
+        <w:jc w:val="center"/>
+        <w:rPr>
+          <w:rFonts w:ascii="Arial" w:hAnsi="Arial" w:cs="Arial"/>
+          <w:b/>
+          <w:bCs/>
+          <w:sz w:val="24"/>
+          <w:szCs w:val="24"/>
+        </w:rPr>
+      </w:pPr>
+    </w:p>
+    <w:p>
+      <w:pPr>
+        <w:spacing w:after="0" w:line="240" w:lineRule="auto"/>
+        <w:jc w:val="center"/>
+        <w:rPr>
+          <w:rFonts w:ascii="Arial" w:hAnsi="Arial" w:cs="Arial"/>
+          <w:b/>
+          <w:bCs/>
+          <w:sz w:val="24"/>
+          <w:szCs w:val="24"/>
+        </w:rPr>
+      </w:pPr>
+    </w:p>
+    <w:p>
+      <w:pPr>
+        <w:spacing w:after="0" w:line="240" w:lineRule="auto"/>
+        <w:jc w:val="center"/>
+        <w:rPr>
+          <w:rFonts w:ascii="Arial" w:hAnsi="Arial" w:cs="Arial"/>
+          <w:b/>
+          <w:bCs/>
+          <w:sz w:val="24"/>
+          <w:szCs w:val="24"/>
+        </w:rPr>
+      </w:pPr>
+    </w:p>
+    <w:p>
+      <w:pPr>
+        <w:spacing w:after="0" w:line="240" w:lineRule="auto"/>
+        <w:jc w:val="center"/>
+        <w:rPr>
+          <w:rFonts w:ascii="Arial" w:hAnsi="Arial" w:cs="Arial"/>
+          <w:b/>
+          <w:bCs/>
+          <w:sz w:val="24"/>
+          <w:szCs w:val="24"/>
+        </w:rPr>
+      </w:pPr>
+    </w:p>
+    <w:p>
+      <w:pPr>
+        <w:spacing w:after="0" w:line="240" w:lineRule="auto"/>
+        <w:jc w:val="center"/>
+        <w:rPr>
+          <w:rFonts w:ascii="Arial" w:hAnsi="Arial" w:cs="Arial"/>
+          <w:b/>
+          <w:bCs/>
+          <w:sz w:val="24"/>
+          <w:szCs w:val="24"/>
+        </w:rPr>
+      </w:pPr>
+    </w:p>
+    <w:p>
+      <w:pPr>
+        <w:spacing w:after="0" w:line="240" w:lineRule="auto"/>
+        <w:jc w:val="center"/>
+        <w:rPr>
+          <w:rFonts w:ascii="Arial" w:hAnsi="Arial" w:cs="Arial"/>
+          <w:b/>
+          <w:bCs/>
+          <w:sz w:val="24"/>
+          <w:szCs w:val="24"/>
+        </w:rPr>
+      </w:pPr>
+    </w:p>
+    <w:p>
+      <w:pPr>
+        <w:spacing w:after="0" w:line="240" w:lineRule="auto"/>
+        <w:jc w:val="center"/>
+        <w:rPr>
+          <w:rFonts w:ascii="Arial" w:hAnsi="Arial" w:cs="Arial"/>
+          <w:b/>
+          <w:bCs/>
+          <w:sz w:val="24"/>
+          <w:szCs w:val="24"/>
+        </w:rPr>
+      </w:pPr>
+    </w:p>
+    <w:p>
+      <w:pPr>
+        <w:spacing w:after="0" w:line="240" w:lineRule="auto"/>
+        <w:jc w:val="center"/>
+        <w:rPr>
+          <w:rFonts w:ascii="Arial" w:hAnsi="Arial" w:cs="Arial"/>
+          <w:b/>
+          <w:bCs/>
+          <w:sz w:val="24"/>
+          <w:szCs w:val="24"/>
+        </w:rPr>
+      </w:pPr>
+    </w:p>
+    <w:p>
+      <w:pPr>
+        <w:spacing w:after="0" w:line="240" w:lineRule="auto"/>
+        <w:jc w:val="center"/>
+        <w:rPr>
+          <w:rFonts w:ascii="Arial" w:hAnsi="Arial" w:cs="Arial"/>
+          <w:b/>
+          <w:bCs/>
+          <w:sz w:val="24"/>
+          <w:szCs w:val="24"/>
+        </w:rPr>
+      </w:pPr>
+    </w:p>
+    <w:p>
+      <w:pPr>
+        <w:spacing w:after="0" w:line="240" w:lineRule="auto"/>
+        <w:jc w:val="center"/>
+        <w:rPr>
+          <w:rFonts w:ascii="Arial" w:hAnsi="Arial" w:cs="Arial"/>
+          <w:b/>
+          <w:bCs/>
+          <w:sz w:val="24"/>
+          <w:szCs w:val="24"/>
+        </w:rPr>
+      </w:pPr>
+    </w:p>
+    <w:p>
+      <w:pPr>
+        <w:spacing w:after="0" w:line="240" w:lineRule="auto"/>
+        <w:jc w:val="center"/>
+        <w:rPr>
+          <w:rFonts w:ascii="Arial" w:hAnsi="Arial" w:cs="Arial"/>
+          <w:b/>
+          <w:bCs/>
+          <w:sz w:val="24"/>
+          <w:szCs w:val="24"/>
+        </w:rPr>
+      </w:pPr>
+    </w:p>
+    <w:p>
+      <w:pPr>
+        <w:spacing w:after="0" w:line="240" w:lineRule="auto"/>
+        <w:jc w:val="center"/>
+        <w:rPr>
+          <w:rFonts w:ascii="Arial" w:hAnsi="Arial" w:cs="Arial"/>
+          <w:b/>
+          <w:bCs/>
+          <w:sz w:val="24"/>
+          <w:szCs w:val="24"/>
+        </w:rPr>
+      </w:pPr>
+    </w:p>
+    <w:p>
+      <w:pPr>
+        <w:spacing w:after="0" w:line="240" w:lineRule="auto"/>
+        <w:jc w:val="center"/>
+        <w:rPr>
+          <w:rFonts w:ascii="Arial" w:hAnsi="Arial" w:cs="Arial"/>
+          <w:b/>
+          <w:bCs/>
+          <w:sz w:val="24"/>
+          <w:szCs w:val="24"/>
+        </w:rPr>
+      </w:pPr>
+    </w:p>
+    <w:p>
+      <w:pPr>
+        <w:spacing w:after="0" w:line="240" w:lineRule="auto"/>
+        <w:jc w:val="center"/>
+        <w:rPr>
+          <w:rFonts w:ascii="Arial" w:hAnsi="Arial" w:cs="Arial"/>
+          <w:b/>
+          <w:bCs/>
+          <w:sz w:val="24"/>
+          <w:szCs w:val="24"/>
+        </w:rPr>
+      </w:pPr>
+    </w:p>
+    <w:p>
+      <w:pPr>
+        <w:spacing w:after="0" w:line="240" w:lineRule="auto"/>
+        <w:jc w:val="center"/>
+        <w:rPr>
+          <w:rFonts w:ascii="Arial" w:hAnsi="Arial" w:cs="Arial"/>
+          <w:b/>
+          <w:bCs/>
+          <w:sz w:val="24"/>
+          <w:szCs w:val="24"/>
+        </w:rPr>
+      </w:pPr>
+    </w:p>
+    <w:p>
+      <w:pPr>
+        <w:spacing w:after="0" w:line="240" w:lineRule="auto"/>
+        <w:jc w:val="center"/>
+        <w:rPr>
+          <w:rFonts w:ascii="Arial" w:hAnsi="Arial" w:cs="Arial"/>
+          <w:b/>
+          <w:bCs/>
+          <w:sz w:val="24"/>
+          <w:szCs w:val="24"/>
+        </w:rPr>
+      </w:pPr>
+    </w:p>
+    <w:p>
+      <w:pPr>
+        <w:spacing w:after="0" w:line="240" w:lineRule="auto"/>
+        <w:jc w:val="center"/>
+        <w:rPr>
+          <w:rFonts w:ascii="Arial" w:hAnsi="Arial" w:cs="Arial"/>
+          <w:b/>
+          <w:bCs/>
+          <w:sz w:val="24"/>
+          <w:szCs w:val="24"/>
+        </w:rPr>
+      </w:pPr>
+    </w:p>
+    <w:p>
+      <w:pPr>
+        <w:spacing w:after="0" w:line="240" w:lineRule="auto"/>
+        <w:jc w:val="center"/>
+        <w:rPr>
+          <w:rFonts w:ascii="Arial" w:hAnsi="Arial" w:cs="Arial"/>
+          <w:b/>
+          <w:bCs/>
+          <w:sz w:val="24"/>
+          <w:szCs w:val="24"/>
+        </w:rPr>
+      </w:pPr>
+    </w:p>
+    <w:p>
+      <w:pPr>
+        <w:spacing w:after="0" w:line="240" w:lineRule="auto"/>
+        <w:jc w:val="center"/>
+        <w:rPr>
+          <w:rFonts w:ascii="Arial" w:hAnsi="Arial" w:cs="Arial"/>
+          <w:b/>
+          <w:bCs/>
+          <w:sz w:val="24"/>
+          <w:szCs w:val="24"/>
+        </w:rPr>
+      </w:pPr>
+    </w:p>
+    <w:p>
+      <w:pPr>
+        <w:spacing w:after="0" w:line="240" w:lineRule="auto"/>
+        <w:jc w:val="center"/>
+        <w:rPr>
+          <w:rFonts w:ascii="Arial" w:hAnsi="Arial" w:cs="Arial"/>
+          <w:b/>
+          <w:bCs/>
+          <w:sz w:val="24"/>
+          <w:szCs w:val="24"/>
+        </w:rPr>
+      </w:pPr>
+      <w:r>
+        <w:rPr>
+          <w:rFonts w:ascii="Arial" w:hAnsi="Arial" w:cs="Arial"/>
+          <w:b/>
+          <w:bCs/>
+          <w:sz w:val="24"/>
+          <w:szCs w:val="24"/>
+        </w:rPr>
+        <w:lastRenderedPageBreak/>
+        <w:t>Lista de figuras</w:t>
+      </w:r>
+    </w:p>
+    <w:p>
+      <w:pPr>
+        <w:spacing w:after="0" w:line="240" w:lineRule="auto"/>
+        <w:jc w:val="center"/>
+        <w:rPr>
+          <w:rFonts w:ascii="Arial" w:hAnsi="Arial" w:cs="Arial"/>
+          <w:b/>
+          <w:bCs/>
+          <w:sz w:val="24"/>
+          <w:szCs w:val="24"/>
+        </w:rPr>
+      </w:pPr>
+    </w:p>
+    <w:p>
+      <w:pPr>
+        <w:spacing w:after="0" w:line="240" w:lineRule="auto"/>
+        <w:jc w:val="center"/>
+        <w:rPr>
+          <w:rFonts w:ascii="Arial" w:hAnsi="Arial" w:cs="Arial"/>
+          <w:b/>
+          <w:bCs/>
+          <w:sz w:val="24"/>
+          <w:szCs w:val="24"/>
+        </w:rPr>
+      </w:pPr>
+    </w:p>
+    <w:p>
+      <w:pPr>
+        <w:spacing w:after="0" w:line="240" w:lineRule="auto"/>
+        <w:jc w:val="center"/>
+        <w:rPr>
+          <w:rFonts w:ascii="Arial" w:hAnsi="Arial" w:cs="Arial"/>
+          <w:b/>
+          <w:bCs/>
+          <w:sz w:val="24"/>
+          <w:szCs w:val="24"/>
+        </w:rPr>
+      </w:pPr>
+    </w:p>
+    <w:p>
+      <w:pPr>
+        <w:spacing w:after="0" w:line="240" w:lineRule="auto"/>
+        <w:jc w:val="center"/>
+        <w:rPr>
+          <w:rFonts w:ascii="Arial" w:hAnsi="Arial" w:cs="Arial"/>
+          <w:b/>
+          <w:bCs/>
+          <w:sz w:val="24"/>
+          <w:szCs w:val="24"/>
+        </w:rPr>
+      </w:pPr>
+    </w:p>
+    <w:p>
+      <w:pPr>
+        <w:spacing w:after="0" w:line="240" w:lineRule="auto"/>
+        <w:jc w:val="center"/>
+        <w:rPr>
+          <w:rFonts w:ascii="Arial" w:hAnsi="Arial" w:cs="Arial"/>
+          <w:b/>
+          <w:bCs/>
+          <w:sz w:val="24"/>
+          <w:szCs w:val="24"/>
+        </w:rPr>
+      </w:pPr>
+    </w:p>
+    <w:p>
+      <w:pPr>
+        <w:spacing w:after="0" w:line="240" w:lineRule="auto"/>
+        <w:jc w:val="center"/>
+        <w:rPr>
+          <w:rFonts w:ascii="Arial" w:hAnsi="Arial" w:cs="Arial"/>
+          <w:b/>
+          <w:bCs/>
+          <w:sz w:val="24"/>
+          <w:szCs w:val="24"/>
+        </w:rPr>
+      </w:pPr>
+    </w:p>
+    <w:p>
+      <w:pPr>
+        <w:spacing w:after="0" w:line="240" w:lineRule="auto"/>
+        <w:jc w:val="center"/>
+        <w:rPr>
+          <w:rFonts w:ascii="Arial" w:hAnsi="Arial" w:cs="Arial"/>
+          <w:b/>
+          <w:bCs/>
+          <w:sz w:val="24"/>
+          <w:szCs w:val="24"/>
+        </w:rPr>
+      </w:pPr>
+    </w:p>
+    <w:p>
+      <w:pPr>
+        <w:spacing w:after="0" w:line="240" w:lineRule="auto"/>
+        <w:jc w:val="center"/>
+        <w:rPr>
+          <w:rFonts w:ascii="Arial" w:hAnsi="Arial" w:cs="Arial"/>
+          <w:b/>
+          <w:bCs/>
+          <w:sz w:val="24"/>
+          <w:szCs w:val="24"/>
+        </w:rPr>
+      </w:pPr>
+    </w:p>
+    <w:p>
+      <w:pPr>
+        <w:spacing w:after="0" w:line="240" w:lineRule="auto"/>
+        <w:jc w:val="center"/>
+        <w:rPr>
+          <w:rFonts w:ascii="Arial" w:hAnsi="Arial" w:cs="Arial"/>
+          <w:b/>
+          <w:bCs/>
+          <w:sz w:val="24"/>
+          <w:szCs w:val="24"/>
+        </w:rPr>
+      </w:pPr>
+    </w:p>
+    <w:p>
+      <w:pPr>
+        <w:spacing w:after="0" w:line="240" w:lineRule="auto"/>
+        <w:jc w:val="center"/>
+        <w:rPr>
+          <w:rFonts w:ascii="Arial" w:hAnsi="Arial" w:cs="Arial"/>
+          <w:b/>
+          <w:bCs/>
+          <w:sz w:val="24"/>
+          <w:szCs w:val="24"/>
+        </w:rPr>
+      </w:pPr>
+    </w:p>
+    <w:p>
+      <w:pPr>
+        <w:spacing w:after="0" w:line="240" w:lineRule="auto"/>
+        <w:jc w:val="center"/>
+        <w:rPr>
+          <w:rFonts w:ascii="Arial" w:hAnsi="Arial" w:cs="Arial"/>
+          <w:b/>
+          <w:bCs/>
+          <w:sz w:val="24"/>
+          <w:szCs w:val="24"/>
+        </w:rPr>
+      </w:pPr>
+    </w:p>
+    <w:p>
+      <w:pPr>
+        <w:spacing w:after="0" w:line="240" w:lineRule="auto"/>
+        <w:jc w:val="center"/>
+        <w:rPr>
+          <w:rFonts w:ascii="Arial" w:hAnsi="Arial" w:cs="Arial"/>
+          <w:b/>
+          <w:bCs/>
+          <w:sz w:val="24"/>
+          <w:szCs w:val="24"/>
+        </w:rPr>
+      </w:pPr>
+    </w:p>
+    <w:p>
+      <w:pPr>
+        <w:spacing w:after="0" w:line="240" w:lineRule="auto"/>
+        <w:jc w:val="center"/>
+        <w:rPr>
+          <w:rFonts w:ascii="Arial" w:hAnsi="Arial" w:cs="Arial"/>
+          <w:b/>
+          <w:bCs/>
+          <w:sz w:val="24"/>
+          <w:szCs w:val="24"/>
+        </w:rPr>
+      </w:pPr>
+    </w:p>
+    <w:p>
+      <w:pPr>
+        <w:spacing w:after="0" w:line="240" w:lineRule="auto"/>
+        <w:jc w:val="center"/>
+        <w:rPr>
+          <w:rFonts w:ascii="Arial" w:hAnsi="Arial" w:cs="Arial"/>
+          <w:b/>
+          <w:bCs/>
+          <w:sz w:val="24"/>
+          <w:szCs w:val="24"/>
+        </w:rPr>
+      </w:pPr>
+    </w:p>
+    <w:p>
+      <w:pPr>
+        <w:spacing w:after="0" w:line="240" w:lineRule="auto"/>
+        <w:jc w:val="center"/>
+        <w:rPr>
+          <w:rFonts w:ascii="Arial" w:hAnsi="Arial" w:cs="Arial"/>
+          <w:b/>
+          <w:bCs/>
+          <w:sz w:val="24"/>
+          <w:szCs w:val="24"/>
+        </w:rPr>
+      </w:pPr>
+    </w:p>
+    <w:p>
+      <w:pPr>
+        <w:spacing w:after="0" w:line="240" w:lineRule="auto"/>
+        <w:jc w:val="center"/>
+        <w:rPr>
+          <w:rFonts w:ascii="Arial" w:hAnsi="Arial" w:cs="Arial"/>
+          <w:b/>
+          <w:bCs/>
+          <w:sz w:val="24"/>
+          <w:szCs w:val="24"/>
+        </w:rPr>
+      </w:pPr>
+    </w:p>
+    <w:p>
+      <w:pPr>
+        <w:spacing w:after="0" w:line="240" w:lineRule="auto"/>
+        <w:jc w:val="center"/>
+        <w:rPr>
+          <w:rFonts w:ascii="Arial" w:hAnsi="Arial" w:cs="Arial"/>
+          <w:b/>
+          <w:bCs/>
+          <w:sz w:val="24"/>
+          <w:szCs w:val="24"/>
+        </w:rPr>
+      </w:pPr>
+    </w:p>
+    <w:p>
+      <w:pPr>
+        <w:spacing w:after="0" w:line="240" w:lineRule="auto"/>
+        <w:jc w:val="center"/>
+        <w:rPr>
+          <w:rFonts w:ascii="Arial" w:hAnsi="Arial" w:cs="Arial"/>
+          <w:b/>
+          <w:bCs/>
+          <w:sz w:val="24"/>
+          <w:szCs w:val="24"/>
+        </w:rPr>
+      </w:pPr>
+    </w:p>
+    <w:p>
+      <w:pPr>
+        <w:spacing w:after="0" w:line="240" w:lineRule="auto"/>
+        <w:jc w:val="center"/>
+        <w:rPr>
+          <w:rFonts w:ascii="Arial" w:hAnsi="Arial" w:cs="Arial"/>
+          <w:b/>
+          <w:bCs/>
+          <w:sz w:val="24"/>
+          <w:szCs w:val="24"/>
+        </w:rPr>
+      </w:pPr>
+    </w:p>
+    <w:p>
+      <w:pPr>
+        <w:spacing w:after="0" w:line="240" w:lineRule="auto"/>
+        <w:jc w:val="center"/>
+        <w:rPr>
+          <w:rFonts w:ascii="Arial" w:hAnsi="Arial" w:cs="Arial"/>
+          <w:b/>
+          <w:bCs/>
+          <w:sz w:val="24"/>
+          <w:szCs w:val="24"/>
+        </w:rPr>
+      </w:pPr>
+    </w:p>
+    <w:p>
+      <w:pPr>
+        <w:spacing w:after="0" w:line="240" w:lineRule="auto"/>
+        <w:jc w:val="center"/>
+        <w:rPr>
+          <w:rFonts w:ascii="Arial" w:hAnsi="Arial" w:cs="Arial"/>
+          <w:b/>
+          <w:bCs/>
+          <w:sz w:val="24"/>
+          <w:szCs w:val="24"/>
+        </w:rPr>
+      </w:pPr>
+    </w:p>
+    <w:p>
+      <w:pPr>
+        <w:spacing w:after="0" w:line="240" w:lineRule="auto"/>
+        <w:jc w:val="center"/>
+        <w:rPr>
+          <w:rFonts w:ascii="Arial" w:hAnsi="Arial" w:cs="Arial"/>
+          <w:b/>
+          <w:bCs/>
+          <w:sz w:val="24"/>
+          <w:szCs w:val="24"/>
+        </w:rPr>
+      </w:pPr>
+    </w:p>
+    <w:p>
+      <w:pPr>
+        <w:spacing w:after="0" w:line="240" w:lineRule="auto"/>
+        <w:jc w:val="center"/>
+        <w:rPr>
+          <w:rFonts w:ascii="Arial" w:hAnsi="Arial" w:cs="Arial"/>
+          <w:b/>
+          <w:bCs/>
+          <w:sz w:val="24"/>
+          <w:szCs w:val="24"/>
+        </w:rPr>
+      </w:pPr>
+    </w:p>
+    <w:p>
+      <w:pPr>
+        <w:spacing w:after="0" w:line="240" w:lineRule="auto"/>
+        <w:jc w:val="center"/>
+        <w:rPr>
+          <w:rFonts w:ascii="Arial" w:hAnsi="Arial" w:cs="Arial"/>
+          <w:b/>
+          <w:bCs/>
+          <w:sz w:val="24"/>
+          <w:szCs w:val="24"/>
+        </w:rPr>
+      </w:pPr>
+    </w:p>
+    <w:p>
+      <w:pPr>
+        <w:spacing w:after="0" w:line="240" w:lineRule="auto"/>
+        <w:jc w:val="center"/>
+        <w:rPr>
+          <w:rFonts w:ascii="Arial" w:hAnsi="Arial" w:cs="Arial"/>
+          <w:b/>
+          <w:bCs/>
+          <w:sz w:val="24"/>
+          <w:szCs w:val="24"/>
+        </w:rPr>
+      </w:pPr>
+    </w:p>
+    <w:p>
+      <w:pPr>
+        <w:spacing w:after="0" w:line="240" w:lineRule="auto"/>
+        <w:jc w:val="center"/>
+        <w:rPr>
+          <w:rFonts w:ascii="Arial" w:hAnsi="Arial" w:cs="Arial"/>
+          <w:b/>
+          <w:bCs/>
+          <w:sz w:val="24"/>
+          <w:szCs w:val="24"/>
+        </w:rPr>
+      </w:pPr>
+    </w:p>
+    <w:p>
+      <w:pPr>
+        <w:spacing w:after="0" w:line="240" w:lineRule="auto"/>
+        <w:jc w:val="center"/>
+        <w:rPr>
+          <w:rFonts w:ascii="Arial" w:hAnsi="Arial" w:cs="Arial"/>
+          <w:b/>
+          <w:bCs/>
+          <w:sz w:val="24"/>
+          <w:szCs w:val="24"/>
+        </w:rPr>
+      </w:pPr>
+    </w:p>
+    <w:p>
+      <w:pPr>
+        <w:spacing w:after="0" w:line="240" w:lineRule="auto"/>
+        <w:jc w:val="center"/>
+        <w:rPr>
+          <w:rFonts w:ascii="Arial" w:hAnsi="Arial" w:cs="Arial"/>
+          <w:b/>
+          <w:bCs/>
+          <w:sz w:val="24"/>
+          <w:szCs w:val="24"/>
+        </w:rPr>
+      </w:pPr>
+    </w:p>
+    <w:p>
+      <w:pPr>
+        <w:spacing w:after="0" w:line="240" w:lineRule="auto"/>
+        <w:jc w:val="center"/>
+        <w:rPr>
+          <w:rFonts w:ascii="Arial" w:hAnsi="Arial" w:cs="Arial"/>
+          <w:b/>
+          <w:bCs/>
+          <w:sz w:val="24"/>
+          <w:szCs w:val="24"/>
+        </w:rPr>
+      </w:pPr>
+    </w:p>
+    <w:p>
+      <w:pPr>
+        <w:spacing w:after="0" w:line="240" w:lineRule="auto"/>
+        <w:jc w:val="center"/>
+        <w:rPr>
+          <w:rFonts w:ascii="Arial" w:hAnsi="Arial" w:cs="Arial"/>
+          <w:b/>
+          <w:bCs/>
+          <w:sz w:val="24"/>
+          <w:szCs w:val="24"/>
+        </w:rPr>
+      </w:pPr>
+    </w:p>
+    <w:p>
+      <w:pPr>
+        <w:spacing w:after="0" w:line="240" w:lineRule="auto"/>
+        <w:jc w:val="center"/>
+        <w:rPr>
+          <w:rFonts w:ascii="Arial" w:hAnsi="Arial" w:cs="Arial"/>
+          <w:b/>
+          <w:bCs/>
+          <w:sz w:val="24"/>
+          <w:szCs w:val="24"/>
+        </w:rPr>
+      </w:pPr>
+    </w:p>
+    <w:p>
+      <w:pPr>
+        <w:spacing w:after="0" w:line="240" w:lineRule="auto"/>
+        <w:jc w:val="center"/>
+        <w:rPr>
+          <w:rFonts w:ascii="Arial" w:hAnsi="Arial" w:cs="Arial"/>
+          <w:b/>
+          <w:bCs/>
+          <w:sz w:val="24"/>
+          <w:szCs w:val="24"/>
+        </w:rPr>
+      </w:pPr>
+    </w:p>
+    <w:p>
+      <w:pPr>
+        <w:spacing w:after="0" w:line="240" w:lineRule="auto"/>
+        <w:jc w:val="center"/>
+        <w:rPr>
+          <w:rFonts w:ascii="Arial" w:hAnsi="Arial" w:cs="Arial"/>
+          <w:b/>
+          <w:bCs/>
+          <w:sz w:val="24"/>
+          <w:szCs w:val="24"/>
+        </w:rPr>
+      </w:pPr>
+    </w:p>
+    <w:p>
+      <w:pPr>
+        <w:spacing w:after="0" w:line="240" w:lineRule="auto"/>
+        <w:jc w:val="center"/>
+        <w:rPr>
+          <w:rFonts w:ascii="Arial" w:hAnsi="Arial" w:cs="Arial"/>
+          <w:b/>
+          <w:bCs/>
+          <w:sz w:val="24"/>
+          <w:szCs w:val="24"/>
+        </w:rPr>
+      </w:pPr>
+    </w:p>
+    <w:p>
+      <w:pPr>
+        <w:spacing w:after="0" w:line="240" w:lineRule="auto"/>
+        <w:jc w:val="center"/>
+        <w:rPr>
+          <w:rFonts w:ascii="Arial" w:hAnsi="Arial" w:cs="Arial"/>
+          <w:b/>
+          <w:bCs/>
+          <w:sz w:val="24"/>
+          <w:szCs w:val="24"/>
+        </w:rPr>
+      </w:pPr>
+    </w:p>
+    <w:p>
+      <w:pPr>
+        <w:spacing w:after="0" w:line="240" w:lineRule="auto"/>
+        <w:jc w:val="center"/>
+        <w:rPr>
+          <w:rFonts w:ascii="Arial" w:hAnsi="Arial" w:cs="Arial"/>
+          <w:b/>
+          <w:bCs/>
+          <w:sz w:val="24"/>
+          <w:szCs w:val="24"/>
+        </w:rPr>
+      </w:pPr>
+    </w:p>
+    <w:p>
+      <w:pPr>
+        <w:spacing w:after="0" w:line="240" w:lineRule="auto"/>
+        <w:jc w:val="center"/>
+        <w:rPr>
+          <w:rFonts w:ascii="Arial" w:hAnsi="Arial" w:cs="Arial"/>
+          <w:b/>
+          <w:bCs/>
+          <w:sz w:val="24"/>
+          <w:szCs w:val="24"/>
+        </w:rPr>
+      </w:pPr>
+    </w:p>
+    <w:p>
+      <w:pPr>
+        <w:spacing w:after="0" w:line="240" w:lineRule="auto"/>
+        <w:jc w:val="center"/>
+        <w:rPr>
+          <w:rFonts w:ascii="Arial" w:hAnsi="Arial" w:cs="Arial"/>
+          <w:b/>
+          <w:bCs/>
+          <w:sz w:val="24"/>
+          <w:szCs w:val="24"/>
+        </w:rPr>
+      </w:pPr>
+    </w:p>
+    <w:p>
+      <w:pPr>
+        <w:spacing w:after="0" w:line="240" w:lineRule="auto"/>
+        <w:jc w:val="center"/>
+        <w:rPr>
+          <w:rFonts w:ascii="Arial" w:hAnsi="Arial" w:cs="Arial"/>
+          <w:b/>
+          <w:bCs/>
+          <w:sz w:val="24"/>
+          <w:szCs w:val="24"/>
+        </w:rPr>
+      </w:pPr>
+    </w:p>
+    <w:p>
+      <w:pPr>
+        <w:spacing w:after="0" w:line="240" w:lineRule="auto"/>
+        <w:jc w:val="center"/>
+        <w:rPr>
+          <w:rFonts w:ascii="Arial" w:hAnsi="Arial" w:cs="Arial"/>
+          <w:b/>
+          <w:bCs/>
+          <w:sz w:val="24"/>
+          <w:szCs w:val="24"/>
+        </w:rPr>
+      </w:pPr>
+    </w:p>
+    <w:p>
+      <w:pPr>
+        <w:spacing w:after="0" w:line="240" w:lineRule="auto"/>
+        <w:jc w:val="center"/>
+        <w:rPr>
+          <w:rFonts w:ascii="Arial" w:hAnsi="Arial" w:cs="Arial"/>
+          <w:b/>
+          <w:bCs/>
+          <w:sz w:val="24"/>
+          <w:szCs w:val="24"/>
+        </w:rPr>
+      </w:pPr>
+    </w:p>
+    <w:p>
+      <w:pPr>
+        <w:spacing w:after="0" w:line="240" w:lineRule="auto"/>
+        <w:jc w:val="center"/>
+        <w:rPr>
+          <w:rFonts w:ascii="Arial" w:hAnsi="Arial" w:cs="Arial"/>
+          <w:b/>
+          <w:bCs/>
+          <w:sz w:val="24"/>
+          <w:szCs w:val="24"/>
+        </w:rPr>
+      </w:pPr>
+    </w:p>
+    <w:p>
+      <w:pPr>
+        <w:spacing w:after="0" w:line="240" w:lineRule="auto"/>
+        <w:jc w:val="center"/>
+        <w:rPr>
+          <w:rFonts w:ascii="Arial" w:hAnsi="Arial" w:cs="Arial"/>
+          <w:b/>
+          <w:bCs/>
+          <w:sz w:val="24"/>
+          <w:szCs w:val="24"/>
+        </w:rPr>
+      </w:pPr>
+    </w:p>
+    <w:p>
+      <w:pPr>
+        <w:spacing w:after="0" w:line="240" w:lineRule="auto"/>
+        <w:jc w:val="center"/>
+        <w:rPr>
+          <w:rFonts w:ascii="Arial" w:hAnsi="Arial" w:cs="Arial"/>
+          <w:b/>
+          <w:bCs/>
+          <w:sz w:val="24"/>
+          <w:szCs w:val="24"/>
+        </w:rPr>
+      </w:pPr>
+    </w:p>
+    <w:p>
+      <w:pPr>
+        <w:spacing w:after="0" w:line="240" w:lineRule="auto"/>
+        <w:jc w:val="center"/>
+        <w:rPr>
+          <w:rFonts w:ascii="Arial" w:hAnsi="Arial" w:cs="Arial"/>
+          <w:b/>
+          <w:bCs/>
+          <w:sz w:val="24"/>
+          <w:szCs w:val="24"/>
+        </w:rPr>
+      </w:pPr>
+    </w:p>
+    <w:p>
+      <w:pPr>
+        <w:spacing w:after="0" w:line="240" w:lineRule="auto"/>
+        <w:jc w:val="center"/>
+        <w:rPr>
+          <w:rFonts w:ascii="Arial" w:hAnsi="Arial" w:cs="Arial"/>
+          <w:b/>
+          <w:bCs/>
+          <w:sz w:val="24"/>
+          <w:szCs w:val="24"/>
+        </w:rPr>
+      </w:pPr>
+    </w:p>
+    <w:p>
+      <w:pPr>
+        <w:spacing w:after="0" w:line="240" w:lineRule="auto"/>
+        <w:jc w:val="center"/>
+        <w:rPr>
+          <w:rFonts w:ascii="Arial" w:hAnsi="Arial" w:cs="Arial"/>
+          <w:b/>
+          <w:bCs/>
+          <w:sz w:val="24"/>
+          <w:szCs w:val="24"/>
+        </w:rPr>
+      </w:pPr>
+    </w:p>
+    <w:p>
+      <w:pPr>
+        <w:spacing w:after="0" w:line="240" w:lineRule="auto"/>
+        <w:jc w:val="center"/>
+        <w:rPr>
+          <w:rFonts w:ascii="Arial" w:hAnsi="Arial" w:cs="Arial"/>
+          <w:b/>
+          <w:bCs/>
+          <w:sz w:val="24"/>
+          <w:szCs w:val="24"/>
+        </w:rPr>
+      </w:pPr>
+    </w:p>
+    <w:p>
+      <w:pPr>
+        <w:spacing w:after="0" w:line="240" w:lineRule="auto"/>
+        <w:jc w:val="center"/>
+        <w:rPr>
+          <w:rFonts w:ascii="Arial" w:hAnsi="Arial" w:cs="Arial"/>
+          <w:b/>
+          <w:bCs/>
+          <w:sz w:val="24"/>
+          <w:szCs w:val="24"/>
+        </w:rPr>
+      </w:pPr>
+    </w:p>
+    <w:p>
+      <w:pPr>
+        <w:spacing w:after="0" w:line="240" w:lineRule="auto"/>
+        <w:jc w:val="center"/>
+        <w:rPr>
+          <w:rFonts w:ascii="Arial" w:hAnsi="Arial" w:cs="Arial"/>
+          <w:b/>
+          <w:bCs/>
+          <w:sz w:val="24"/>
+          <w:szCs w:val="24"/>
+        </w:rPr>
+      </w:pPr>
+      <w:r>
+        <w:rPr>
+          <w:rFonts w:ascii="Arial" w:hAnsi="Arial" w:cs="Arial"/>
+          <w:b/>
+          <w:bCs/>
+          <w:sz w:val="24"/>
+          <w:szCs w:val="24"/>
+        </w:rPr>
+        <w:lastRenderedPageBreak/>
+        <w:t>Lista de abreviaturas e siglas</w:t>
       </w:r>
     </w:p>
     <w:p>
@@ -4241,7 +5563,27 @@
           <w:sz w:val="24"/>
           <w:szCs w:val="24"/>
         </w:rPr>
-        <w:t>......................................................................... 99</w:t>
+        <w:t>.........................................................................</w:t>
+      </w:r>
+      <w:r>
+        <w:rPr>
+          <w:rFonts w:ascii="Arial" w:hAnsi="Arial" w:cs="Arial"/>
+          <w:b/>
+          <w:bCs/>
+          <w:sz w:val="24"/>
+          <w:szCs w:val="24"/>
+        </w:rPr>
+        <w:t xml:space="preserve">  </w:t>
+      </w:r>
+      <w:r>
+        <w:rPr>
+          <w:rFonts w:ascii="Arial" w:hAnsi="Arial" w:cs="Arial"/>
+          <w:b/>
+          <w:bCs/>
+          <w:sz w:val="24"/>
+          <w:szCs w:val="24"/>
+        </w:rPr>
+        <w:t>99</w:t>
       </w:r>
       <w:bookmarkEnd w:id="2"/>
       <w:r>
@@ -4302,7 +5644,143 @@
           <w:sz w:val="24"/>
           <w:szCs w:val="24"/>
         </w:rPr>
-        <w:t>........................................................................................ 999</w:t>
+        <w:t xml:space="preserve">........................................................................................ </w:t>
+      </w:r>
+      <w:r>
+        <w:rPr>
+          <w:rFonts w:ascii="Arial" w:hAnsi="Arial" w:cs="Arial"/>
+          <w:b/>
+          <w:bCs/>
+          <w:sz w:val="24"/>
+          <w:szCs w:val="24"/>
+        </w:rPr>
+        <w:t xml:space="preserve"> </w:t>
+      </w:r>
+      <w:r>
+        <w:rPr>
+          <w:rFonts w:ascii="Arial" w:hAnsi="Arial" w:cs="Arial"/>
+          <w:b/>
+          <w:bCs/>
+          <w:sz w:val="24"/>
+          <w:szCs w:val="24"/>
+        </w:rPr>
+        <w:t>999</w:t>
+      </w:r>
+    </w:p>
+    <w:p>
+      <w:pPr>
+        <w:pStyle w:val="PargrafodaLista"/>
+        <w:numPr>
+          <w:ilvl w:val="1"/>
+          <w:numId w:val="1"/>
+        </w:numPr>
+        <w:spacing w:after="0" w:line="240" w:lineRule="auto"/>
+        <w:jc w:val="both"/>
+        <w:rPr>
+          <w:rFonts w:ascii="Arial" w:hAnsi="Arial" w:cs="Arial"/>
+          <w:b/>
+          <w:bCs/>
+          <w:sz w:val="24"/>
+          <w:szCs w:val="24"/>
+        </w:rPr>
+      </w:pPr>
+      <w:r>
+        <w:rPr>
+          <w:rFonts w:ascii="Arial" w:hAnsi="Arial" w:cs="Arial"/>
+          <w:b/>
+          <w:bCs/>
+          <w:sz w:val="24"/>
+          <w:szCs w:val="24"/>
+        </w:rPr>
+        <w:t xml:space="preserve">     OBJETIVOS</w:t>
+      </w:r>
+      <w:r>
+        <w:rPr>
+          <w:rFonts w:ascii="Arial" w:hAnsi="Arial" w:cs="Arial"/>
+          <w:b/>
+          <w:bCs/>
+          <w:sz w:val="24"/>
+          <w:szCs w:val="24"/>
+        </w:rPr>
+        <w:t xml:space="preserve"> ESPECÍFICOS.</w:t>
+      </w:r>
+      <w:r>
+        <w:rPr>
+          <w:rFonts w:ascii="Arial" w:hAnsi="Arial" w:cs="Arial"/>
+          <w:b/>
+          <w:bCs/>
+          <w:sz w:val="24"/>
+          <w:szCs w:val="24"/>
+        </w:rPr>
+        <w:t>..................................................................</w:t>
+      </w:r>
+      <w:r>
+        <w:rPr>
+          <w:rFonts w:ascii="Arial" w:hAnsi="Arial" w:cs="Arial"/>
+          <w:b/>
+          <w:bCs/>
+          <w:sz w:val="24"/>
+          <w:szCs w:val="24"/>
+        </w:rPr>
+        <w:t xml:space="preserve">  </w:t>
+      </w:r>
+      <w:r>
+        <w:rPr>
+          <w:rFonts w:ascii="Arial" w:hAnsi="Arial" w:cs="Arial"/>
+          <w:b/>
+          <w:bCs/>
+          <w:sz w:val="24"/>
+          <w:szCs w:val="24"/>
+        </w:rPr>
+        <w:t>999</w:t>
+      </w:r>
+    </w:p>
+    <w:p>
+      <w:pPr>
+        <w:pStyle w:val="PargrafodaLista"/>
+        <w:numPr>
+          <w:ilvl w:val="1"/>
+          <w:numId w:val="1"/>
+        </w:numPr>
+        <w:spacing w:after="0" w:line="240" w:lineRule="auto"/>
+        <w:jc w:val="both"/>
+        <w:rPr>
+          <w:rFonts w:ascii="Arial" w:hAnsi="Arial" w:cs="Arial"/>
+          <w:b/>
+          <w:bCs/>
+          <w:sz w:val="24"/>
+          <w:szCs w:val="24"/>
+        </w:rPr>
+      </w:pPr>
+      <w:r>
+        <w:rPr>
+          <w:rFonts w:ascii="Arial" w:hAnsi="Arial" w:cs="Arial"/>
+          <w:b/>
+          <w:bCs/>
+          <w:sz w:val="24"/>
+          <w:szCs w:val="24"/>
+        </w:rPr>
+        <w:t xml:space="preserve">     ORGANIZAÇÃO DO TEXTO..................................................................</w:t>
+      </w:r>
+      <w:r>
+        <w:rPr>
+          <w:rFonts w:ascii="Arial" w:hAnsi="Arial" w:cs="Arial"/>
+          <w:b/>
+          <w:bCs/>
+          <w:sz w:val="24"/>
+          <w:szCs w:val="24"/>
+        </w:rPr>
+        <w:t xml:space="preserve">  </w:t>
+      </w:r>
+      <w:r>
+        <w:rPr>
+          <w:rFonts w:ascii="Arial" w:hAnsi="Arial" w:cs="Arial"/>
+          <w:b/>
+          <w:bCs/>
+          <w:sz w:val="24"/>
+          <w:szCs w:val="24"/>
+        </w:rPr>
+        <w:t>999</w:t>
       </w:r>
     </w:p>
     <w:bookmarkEnd w:id="4"/>
@@ -4331,7 +5809,351 @@
           <w:sz w:val="24"/>
           <w:szCs w:val="24"/>
         </w:rPr>
-        <w:t>REFERENCIAS....................................................................................... 999</w:t>
+        <w:t>DESENVOLVIMENTO</w:t>
+      </w:r>
+      <w:r>
+        <w:rPr>
+          <w:rFonts w:ascii="Arial" w:hAnsi="Arial" w:cs="Arial"/>
+          <w:b/>
+          <w:bCs/>
+          <w:sz w:val="24"/>
+          <w:szCs w:val="24"/>
+        </w:rPr>
+        <w:t>............................................................................</w:t>
+      </w:r>
+      <w:r>
+        <w:rPr>
+          <w:rFonts w:ascii="Arial" w:hAnsi="Arial" w:cs="Arial"/>
+          <w:b/>
+          <w:bCs/>
+          <w:sz w:val="24"/>
+          <w:szCs w:val="24"/>
+        </w:rPr>
+        <w:t xml:space="preserve">  </w:t>
+      </w:r>
+      <w:r>
+        <w:rPr>
+          <w:rFonts w:ascii="Arial" w:hAnsi="Arial" w:cs="Arial"/>
+          <w:b/>
+          <w:bCs/>
+          <w:sz w:val="24"/>
+          <w:szCs w:val="24"/>
+        </w:rPr>
+        <w:t>999</w:t>
+      </w:r>
+    </w:p>
+    <w:p>
+      <w:pPr>
+        <w:pStyle w:val="PargrafodaLista"/>
+        <w:numPr>
+          <w:ilvl w:val="1"/>
+          <w:numId w:val="1"/>
+        </w:numPr>
+        <w:spacing w:after="0" w:line="240" w:lineRule="auto"/>
+        <w:jc w:val="both"/>
+        <w:rPr>
+          <w:rFonts w:ascii="Arial" w:hAnsi="Arial" w:cs="Arial"/>
+          <w:b/>
+          <w:bCs/>
+          <w:sz w:val="24"/>
+          <w:szCs w:val="24"/>
+        </w:rPr>
+      </w:pPr>
+      <w:r>
+        <w:rPr>
+          <w:rFonts w:ascii="Arial" w:hAnsi="Arial" w:cs="Arial"/>
+          <w:b/>
+          <w:bCs/>
+          <w:sz w:val="24"/>
+          <w:szCs w:val="24"/>
+        </w:rPr>
+        <w:t xml:space="preserve">     </w:t>
+      </w:r>
+      <w:r>
+        <w:rPr>
+          <w:rFonts w:ascii="Arial" w:hAnsi="Arial" w:cs="Arial"/>
+          <w:b/>
+          <w:bCs/>
+          <w:sz w:val="24"/>
+          <w:szCs w:val="24"/>
+        </w:rPr>
+        <w:t>PLANEJAMENTO</w:t>
+      </w:r>
+      <w:r>
+        <w:rPr>
+          <w:rFonts w:ascii="Arial" w:hAnsi="Arial" w:cs="Arial"/>
+          <w:b/>
+          <w:bCs/>
+          <w:sz w:val="24"/>
+          <w:szCs w:val="24"/>
+        </w:rPr>
+        <w:t xml:space="preserve"> E REQUISITOS</w:t>
+      </w:r>
+      <w:r>
+        <w:rPr>
+          <w:rFonts w:ascii="Arial" w:hAnsi="Arial" w:cs="Arial"/>
+          <w:b/>
+          <w:bCs/>
+          <w:sz w:val="24"/>
+          <w:szCs w:val="24"/>
+        </w:rPr>
+        <w:t>.......................................................</w:t>
+      </w:r>
+      <w:r>
+        <w:rPr>
+          <w:rFonts w:ascii="Arial" w:hAnsi="Arial" w:cs="Arial"/>
+          <w:b/>
+          <w:bCs/>
+          <w:sz w:val="24"/>
+          <w:szCs w:val="24"/>
+        </w:rPr>
+        <w:t xml:space="preserve">.  </w:t>
+      </w:r>
+      <w:r>
+        <w:rPr>
+          <w:rFonts w:ascii="Arial" w:hAnsi="Arial" w:cs="Arial"/>
+          <w:b/>
+          <w:bCs/>
+          <w:sz w:val="24"/>
+          <w:szCs w:val="24"/>
+        </w:rPr>
+        <w:t>999</w:t>
+      </w:r>
+    </w:p>
+    <w:p>
+      <w:pPr>
+        <w:pStyle w:val="PargrafodaLista"/>
+        <w:numPr>
+          <w:ilvl w:val="1"/>
+          <w:numId w:val="1"/>
+        </w:numPr>
+        <w:spacing w:after="0" w:line="240" w:lineRule="auto"/>
+        <w:jc w:val="both"/>
+        <w:rPr>
+          <w:rFonts w:ascii="Arial" w:hAnsi="Arial" w:cs="Arial"/>
+          <w:b/>
+          <w:bCs/>
+          <w:sz w:val="24"/>
+          <w:szCs w:val="24"/>
+        </w:rPr>
+      </w:pPr>
+      <w:r>
+        <w:rPr>
+          <w:rFonts w:ascii="Arial" w:hAnsi="Arial" w:cs="Arial"/>
+          <w:b/>
+          <w:bCs/>
+          <w:sz w:val="24"/>
+          <w:szCs w:val="24"/>
+        </w:rPr>
+        <w:t xml:space="preserve">     INÍCIO DO DESENVOLVIMENTO..........................................................</w:t>
+      </w:r>
+      <w:r>
+        <w:rPr>
+          <w:rFonts w:ascii="Arial" w:hAnsi="Arial" w:cs="Arial"/>
+          <w:b/>
+          <w:bCs/>
+          <w:sz w:val="24"/>
+          <w:szCs w:val="24"/>
+        </w:rPr>
+        <w:t xml:space="preserve">  </w:t>
+      </w:r>
+      <w:r>
+        <w:rPr>
+          <w:rFonts w:ascii="Arial" w:hAnsi="Arial" w:cs="Arial"/>
+          <w:b/>
+          <w:bCs/>
+          <w:sz w:val="24"/>
+          <w:szCs w:val="24"/>
+        </w:rPr>
+        <w:t>999</w:t>
+      </w:r>
+    </w:p>
+    <w:p>
+      <w:pPr>
+        <w:pStyle w:val="PargrafodaLista"/>
+        <w:numPr>
+          <w:ilvl w:val="1"/>
+          <w:numId w:val="1"/>
+        </w:numPr>
+        <w:spacing w:after="0" w:line="240" w:lineRule="auto"/>
+        <w:jc w:val="both"/>
+        <w:rPr>
+          <w:rFonts w:ascii="Arial" w:hAnsi="Arial" w:cs="Arial"/>
+          <w:b/>
+          <w:bCs/>
+          <w:sz w:val="24"/>
+          <w:szCs w:val="24"/>
+        </w:rPr>
+      </w:pPr>
+      <w:r>
+        <w:rPr>
+          <w:rFonts w:ascii="Arial" w:hAnsi="Arial" w:cs="Arial"/>
+          <w:b/>
+          <w:bCs/>
+          <w:sz w:val="24"/>
+          <w:szCs w:val="24"/>
+        </w:rPr>
+        <w:t xml:space="preserve">     DEPLOY PARA O SERVIDOR................................................................</w:t>
+      </w:r>
+      <w:r>
+        <w:rPr>
+          <w:rFonts w:ascii="Arial" w:hAnsi="Arial" w:cs="Arial"/>
+          <w:b/>
+          <w:bCs/>
+          <w:sz w:val="24"/>
+          <w:szCs w:val="24"/>
+        </w:rPr>
+        <w:t xml:space="preserve">  </w:t>
+      </w:r>
+      <w:r>
+        <w:rPr>
+          <w:rFonts w:ascii="Arial" w:hAnsi="Arial" w:cs="Arial"/>
+          <w:b/>
+          <w:bCs/>
+          <w:sz w:val="24"/>
+          <w:szCs w:val="24"/>
+        </w:rPr>
+        <w:t>999</w:t>
+      </w:r>
+    </w:p>
+    <w:p>
+      <w:pPr>
+        <w:pStyle w:val="PargrafodaLista"/>
+        <w:numPr>
+          <w:ilvl w:val="0"/>
+          <w:numId w:val="1"/>
+        </w:numPr>
+        <w:spacing w:after="0" w:line="240" w:lineRule="auto"/>
+        <w:jc w:val="both"/>
+        <w:rPr>
+          <w:rFonts w:ascii="Arial" w:hAnsi="Arial" w:cs="Arial"/>
+          <w:b/>
+          <w:bCs/>
+          <w:sz w:val="24"/>
+          <w:szCs w:val="24"/>
+        </w:rPr>
+      </w:pPr>
+      <w:r>
+        <w:rPr>
+          <w:rFonts w:ascii="Arial" w:hAnsi="Arial" w:cs="Arial"/>
+          <w:b/>
+          <w:bCs/>
+          <w:sz w:val="24"/>
+          <w:szCs w:val="24"/>
+        </w:rPr>
+        <w:t>CONCLUSAO</w:t>
+      </w:r>
+      <w:r>
+        <w:rPr>
+          <w:rFonts w:ascii="Arial" w:hAnsi="Arial" w:cs="Arial"/>
+          <w:b/>
+          <w:bCs/>
+          <w:sz w:val="24"/>
+          <w:szCs w:val="24"/>
+        </w:rPr>
+        <w:t>.....</w:t>
+      </w:r>
+      <w:r>
+        <w:rPr>
+          <w:rFonts w:ascii="Arial" w:hAnsi="Arial" w:cs="Arial"/>
+          <w:b/>
+          <w:bCs/>
+          <w:sz w:val="24"/>
+          <w:szCs w:val="24"/>
+        </w:rPr>
+        <w:t>....................................................................................</w:t>
+      </w:r>
+      <w:r>
+        <w:rPr>
+          <w:rFonts w:ascii="Arial" w:hAnsi="Arial" w:cs="Arial"/>
+          <w:b/>
+          <w:bCs/>
+          <w:sz w:val="24"/>
+          <w:szCs w:val="24"/>
+        </w:rPr>
+        <w:t xml:space="preserve">  </w:t>
+      </w:r>
+      <w:r>
+        <w:rPr>
+          <w:rFonts w:ascii="Arial" w:hAnsi="Arial" w:cs="Arial"/>
+          <w:b/>
+          <w:bCs/>
+          <w:sz w:val="24"/>
+          <w:szCs w:val="24"/>
+        </w:rPr>
+        <w:t>999</w:t>
+      </w:r>
+    </w:p>
+    <w:p>
+      <w:pPr>
+        <w:pStyle w:val="PargrafodaLista"/>
+        <w:numPr>
+          <w:ilvl w:val="0"/>
+          <w:numId w:val="1"/>
+        </w:numPr>
+        <w:spacing w:after="0" w:line="240" w:lineRule="auto"/>
+        <w:jc w:val="both"/>
+        <w:rPr>
+          <w:rFonts w:ascii="Arial" w:hAnsi="Arial" w:cs="Arial"/>
+          <w:b/>
+          <w:bCs/>
+          <w:sz w:val="24"/>
+          <w:szCs w:val="24"/>
+        </w:rPr>
+      </w:pPr>
+      <w:r>
+        <w:rPr>
+          <w:rFonts w:ascii="Arial" w:hAnsi="Arial" w:cs="Arial"/>
+          <w:b/>
+          <w:bCs/>
+          <w:sz w:val="24"/>
+          <w:szCs w:val="24"/>
+        </w:rPr>
+        <w:t>REFERENCIAS......................................................................................</w:t>
+      </w:r>
+      <w:r>
+        <w:rPr>
+          <w:rFonts w:ascii="Arial" w:hAnsi="Arial" w:cs="Arial"/>
+          <w:b/>
+          <w:bCs/>
+          <w:sz w:val="24"/>
+          <w:szCs w:val="24"/>
+        </w:rPr>
+        <w:t xml:space="preserve">  </w:t>
+      </w:r>
+      <w:r>
+        <w:rPr>
+          <w:rFonts w:ascii="Arial" w:hAnsi="Arial" w:cs="Arial"/>
+          <w:b/>
+          <w:bCs/>
+          <w:sz w:val="24"/>
+          <w:szCs w:val="24"/>
+        </w:rPr>
+        <w:t>999</w:t>
+      </w:r>
+    </w:p>
+    <w:p>
+      <w:pPr>
+        <w:spacing w:after="0" w:line="240" w:lineRule="auto"/>
+        <w:ind w:left="360"/>
+        <w:jc w:val="both"/>
+        <w:rPr>
+          <w:rFonts w:ascii="Arial" w:hAnsi="Arial" w:cs="Arial"/>
+          <w:b/>
+          <w:bCs/>
+          <w:sz w:val="24"/>
+          <w:szCs w:val="24"/>
+        </w:rPr>
+      </w:pPr>
+      <w:r>
+        <w:rPr>
+          <w:rFonts w:ascii="Arial" w:hAnsi="Arial" w:cs="Arial"/>
+          <w:b/>
+          <w:bCs/>
+          <w:sz w:val="24"/>
+          <w:szCs w:val="24"/>
+        </w:rPr>
+        <w:t>5</w:t>
       </w:r>
     </w:p>
     <w:p>
@@ -5003,7 +6825,6 @@
           <w:sz w:val="24"/>
           <w:szCs w:val="24"/>
         </w:rPr>
-        <w:lastRenderedPageBreak/>
         <w:t>INTRODUÇÃO</w:t>
       </w:r>
     </w:p>
@@ -5186,7 +7007,16 @@
           <w:sz w:val="24"/>
           <w:szCs w:val="24"/>
         </w:rPr>
-        <w:t xml:space="preserve">Na revisão de literatura sobre a influência da publicidade nas vendas, é importante considerar as análises e resultados apresentados por especialistas na área. Uma referência significativa neste contexto é o artigo "Quem divulga mais vende mais?", publicado pela </w:t>
+        <w:t xml:space="preserve">Na revisão de literatura sobre a influência da publicidade nas vendas, é importante considerar as análises e resultados apresentados por especialistas na </w:t>
+      </w:r>
+      <w:r>
+        <w:rPr>
+          <w:rFonts w:ascii="Arial" w:hAnsi="Arial" w:cs="Arial"/>
+          <w:sz w:val="24"/>
+          <w:szCs w:val="24"/>
+        </w:rPr>
+        <w:lastRenderedPageBreak/>
+        <w:t xml:space="preserve">área. Uma referência significativa neste contexto é o artigo "Quem divulga mais vende mais?", publicado pela </w:t>
       </w:r>
       <w:proofErr w:type="spellStart"/>
       <w:r>
@@ -5276,7 +7106,6 @@
           <w:sz w:val="24"/>
           <w:szCs w:val="24"/>
         </w:rPr>
-        <w:lastRenderedPageBreak/>
         <w:t xml:space="preserve">Em relação ao momento ideal para publicações em plataformas de redes sociais, a análise do impacto do timing específico para maximizar o alcance e a interação do conteúdo é fundamental. Um estudo relevante nesta área é encontrado no artigo "Quais os melhores horários para postar no Instagram em 2024?", publicado pelo </w:t>
       </w:r>
       <w:proofErr w:type="spellStart"/>
@@ -5461,16 +7290,7 @@
           <w:sz w:val="24"/>
           <w:szCs w:val="24"/>
         </w:rPr>
-        <w:t>"Você sabe em qual horário seu público-alvo está online? Em que momento do dia eles estão mais ativos, compartilhando postagens e interagindo entre si?</w:t>
-      </w:r>
-      <w:proofErr w:type="gramStart"/>
-      <w:r>
-        <w:rPr>
-          <w:rFonts w:ascii="Arial" w:hAnsi="Arial" w:cs="Arial"/>
-          <w:sz w:val="24"/>
-          <w:szCs w:val="24"/>
-        </w:rPr>
-        <w:t>"</w:t>
+        <w:t>"Você sabe em qual horário seu público-alvo está online? Em que momento do dia eles estão mais ativos, compartilhando postagens e interagindo entre si?"</w:t>
       </w:r>
       <w:r>
         <w:rPr>
@@ -5494,16 +7314,7 @@
           <w:sz w:val="24"/>
           <w:szCs w:val="24"/>
         </w:rPr>
-        <w:t>Lizandra</w:t>
-      </w:r>
-      <w:proofErr w:type="gramEnd"/>
-      <w:r>
-        <w:rPr>
-          <w:rFonts w:ascii="Arial" w:hAnsi="Arial" w:cs="Arial"/>
-          <w:sz w:val="24"/>
-          <w:szCs w:val="24"/>
-        </w:rPr>
-        <w:t xml:space="preserve"> Muniz</w:t>
+        <w:t>Lizandra Muniz</w:t>
       </w:r>
       <w:r>
         <w:rPr>
@@ -5531,16 +7342,8 @@
           <w:sz w:val="24"/>
           <w:szCs w:val="24"/>
         </w:rPr>
-        <w:t xml:space="preserve">Ela prossegue, enfatizando que ter uma noção precisa desses horários pode ser crucial para aumentar o alcance orgânico das postagens. Este ponto ressalta a necessidade de um entendimento detalhado dos padrões de comportamento do </w:t>
-      </w:r>
-      <w:r>
-        <w:rPr>
-          <w:rFonts w:ascii="Arial" w:hAnsi="Arial" w:cs="Arial"/>
-          <w:sz w:val="24"/>
-          <w:szCs w:val="24"/>
-        </w:rPr>
         <w:lastRenderedPageBreak/>
-        <w:t>público-alvo para otimizar as estratégias de marketing digital e garantir uma maior visibilidade e engajamento nas redes sociais</w:t>
+        <w:t>Ela prossegue, enfatizando que ter uma noção precisa desses horários pode ser crucial para aumentar o alcance orgânico das postagens. Este ponto ressalta a necessidade de um entendimento detalhado dos padrões de comportamento do público-alvo para otimizar as estratégias de marketing digital e garantir uma maior visibilidade e engajamento nas redes sociais</w:t>
       </w:r>
     </w:p>
     <w:p>
@@ -5560,25 +7363,7 @@
           <w:sz w:val="24"/>
           <w:szCs w:val="24"/>
         </w:rPr>
-        <w:t xml:space="preserve">Não é garantido ter um funcionário em tempo integral para assegurar a publicação no momento ideal, o que ressalta a necessidade de explorar soluções em formato de software como uma </w:t>
-      </w:r>
-      <w:proofErr w:type="gramStart"/>
-      <w:r>
-        <w:rPr>
-          <w:rFonts w:ascii="Arial" w:hAnsi="Arial" w:cs="Arial"/>
-          <w:sz w:val="24"/>
-          <w:szCs w:val="24"/>
-        </w:rPr>
-        <w:t>potencial alternativa</w:t>
-      </w:r>
-      <w:proofErr w:type="gramEnd"/>
-      <w:r>
-        <w:rPr>
-          <w:rFonts w:ascii="Arial" w:hAnsi="Arial" w:cs="Arial"/>
-          <w:sz w:val="24"/>
-          <w:szCs w:val="24"/>
-        </w:rPr>
-        <w:t xml:space="preserve"> para abordar essa questão.</w:t>
+        <w:t>Não é garantido ter um funcionário em tempo integral para assegurar a publicação no momento ideal, o que ressalta a necessidade de explorar soluções em formato de software como uma potencial alternativa para abordar essa questão.</w:t>
       </w:r>
     </w:p>
     <w:p>
@@ -5734,17 +7519,13 @@
         <w:jc w:val="both"/>
         <w:rPr>
           <w:rFonts w:ascii="Arial" w:hAnsi="Arial" w:cs="Arial"/>
-          <w:b/>
-          <w:bCs/>
-          <w:sz w:val="24"/>
-          <w:szCs w:val="24"/>
-        </w:rPr>
-      </w:pPr>
-      <w:r>
-        <w:rPr>
-          <w:rFonts w:ascii="Arial" w:hAnsi="Arial" w:cs="Arial"/>
-          <w:b/>
-          <w:bCs/>
+          <w:sz w:val="24"/>
+          <w:szCs w:val="24"/>
+        </w:rPr>
+      </w:pPr>
+      <w:r>
+        <w:rPr>
+          <w:rFonts w:ascii="Arial" w:hAnsi="Arial" w:cs="Arial"/>
           <w:sz w:val="24"/>
           <w:szCs w:val="24"/>
         </w:rPr>
@@ -5753,8 +7534,6 @@
       <w:r>
         <w:rPr>
           <w:rFonts w:ascii="Arial" w:hAnsi="Arial" w:cs="Arial"/>
-          <w:b/>
-          <w:bCs/>
           <w:sz w:val="24"/>
           <w:szCs w:val="24"/>
         </w:rPr>
@@ -5763,8 +7542,6 @@
       <w:r>
         <w:rPr>
           <w:rFonts w:ascii="Arial" w:hAnsi="Arial" w:cs="Arial"/>
-          <w:b/>
-          <w:bCs/>
           <w:sz w:val="24"/>
           <w:szCs w:val="24"/>
         </w:rPr>
@@ -5773,8 +7550,6 @@
       <w:r>
         <w:rPr>
           <w:rFonts w:ascii="Arial" w:hAnsi="Arial" w:cs="Arial"/>
-          <w:b/>
-          <w:bCs/>
           <w:sz w:val="24"/>
           <w:szCs w:val="24"/>
         </w:rPr>
@@ -5783,8 +7558,6 @@
       <w:r>
         <w:rPr>
           <w:rFonts w:ascii="Arial" w:hAnsi="Arial" w:cs="Arial"/>
-          <w:b/>
-          <w:bCs/>
           <w:sz w:val="24"/>
           <w:szCs w:val="24"/>
         </w:rPr>
@@ -5793,8 +7566,6 @@
       <w:r>
         <w:rPr>
           <w:rFonts w:ascii="Arial" w:hAnsi="Arial" w:cs="Arial"/>
-          <w:b/>
-          <w:bCs/>
           <w:sz w:val="24"/>
           <w:szCs w:val="24"/>
         </w:rPr>
@@ -5803,8 +7574,6 @@
       <w:r>
         <w:rPr>
           <w:rFonts w:ascii="Arial" w:hAnsi="Arial" w:cs="Arial"/>
-          <w:b/>
-          <w:bCs/>
           <w:sz w:val="24"/>
           <w:szCs w:val="24"/>
         </w:rPr>
@@ -5813,8 +7582,6 @@
       <w:r>
         <w:rPr>
           <w:rFonts w:ascii="Arial" w:hAnsi="Arial" w:cs="Arial"/>
-          <w:b/>
-          <w:bCs/>
           <w:sz w:val="24"/>
           <w:szCs w:val="24"/>
         </w:rPr>
@@ -5823,8 +7590,6 @@
       <w:r>
         <w:rPr>
           <w:rFonts w:ascii="Arial" w:hAnsi="Arial" w:cs="Arial"/>
-          <w:b/>
-          <w:bCs/>
           <w:sz w:val="24"/>
           <w:szCs w:val="24"/>
         </w:rPr>
@@ -5833,8 +7598,6 @@
       <w:r>
         <w:rPr>
           <w:rFonts w:ascii="Arial" w:hAnsi="Arial" w:cs="Arial"/>
-          <w:b/>
-          <w:bCs/>
           <w:sz w:val="24"/>
           <w:szCs w:val="24"/>
         </w:rPr>
@@ -5843,8 +7606,6 @@
       <w:r>
         <w:rPr>
           <w:rFonts w:ascii="Arial" w:hAnsi="Arial" w:cs="Arial"/>
-          <w:b/>
-          <w:bCs/>
           <w:sz w:val="24"/>
           <w:szCs w:val="24"/>
         </w:rPr>
@@ -5853,8 +7614,6 @@
       <w:r>
         <w:rPr>
           <w:rFonts w:ascii="Arial" w:hAnsi="Arial" w:cs="Arial"/>
-          <w:b/>
-          <w:bCs/>
           <w:sz w:val="24"/>
           <w:szCs w:val="24"/>
         </w:rPr>
@@ -5863,8 +7622,6 @@
       <w:r>
         <w:rPr>
           <w:rFonts w:ascii="Arial" w:hAnsi="Arial" w:cs="Arial"/>
-          <w:b/>
-          <w:bCs/>
           <w:sz w:val="24"/>
           <w:szCs w:val="24"/>
         </w:rPr>
@@ -5874,63 +7631,10 @@
     <w:p>
       <w:pPr>
         <w:spacing w:after="0" w:line="240" w:lineRule="auto"/>
-        <w:jc w:val="both"/>
-        <w:rPr>
-          <w:rFonts w:ascii="Arial" w:hAnsi="Arial" w:cs="Arial"/>
-          <w:b/>
-          <w:bCs/>
-          <w:sz w:val="24"/>
-          <w:szCs w:val="24"/>
-        </w:rPr>
-      </w:pPr>
-    </w:p>
-    <w:p>
-      <w:pPr>
-        <w:spacing w:after="0" w:line="240" w:lineRule="auto"/>
-        <w:jc w:val="both"/>
-        <w:rPr>
-          <w:rFonts w:ascii="Arial" w:hAnsi="Arial" w:cs="Arial"/>
-          <w:b/>
-          <w:bCs/>
-          <w:sz w:val="24"/>
-          <w:szCs w:val="24"/>
-        </w:rPr>
-      </w:pPr>
-    </w:p>
-    <w:p>
-      <w:pPr>
-        <w:spacing w:after="0" w:line="240" w:lineRule="auto"/>
-        <w:jc w:val="both"/>
-        <w:rPr>
-          <w:rFonts w:ascii="Arial" w:hAnsi="Arial" w:cs="Arial"/>
-          <w:b/>
-          <w:bCs/>
-          <w:sz w:val="24"/>
-          <w:szCs w:val="24"/>
-        </w:rPr>
-      </w:pPr>
-    </w:p>
-    <w:p>
-      <w:pPr>
-        <w:spacing w:after="0" w:line="240" w:lineRule="auto"/>
-        <w:jc w:val="both"/>
-        <w:rPr>
-          <w:rFonts w:ascii="Arial" w:hAnsi="Arial" w:cs="Arial"/>
-          <w:b/>
-          <w:bCs/>
-          <w:sz w:val="24"/>
-          <w:szCs w:val="24"/>
-        </w:rPr>
-      </w:pPr>
-    </w:p>
-    <w:p>
-      <w:pPr>
-        <w:spacing w:after="0" w:line="240" w:lineRule="auto"/>
-        <w:jc w:val="both"/>
-        <w:rPr>
-          <w:rFonts w:ascii="Arial" w:hAnsi="Arial" w:cs="Arial"/>
-          <w:b/>
-          <w:bCs/>
+        <w:ind w:firstLine="360"/>
+        <w:jc w:val="both"/>
+        <w:rPr>
+          <w:rFonts w:ascii="Arial" w:hAnsi="Arial" w:cs="Arial"/>
           <w:sz w:val="24"/>
           <w:szCs w:val="24"/>
         </w:rPr>
@@ -5939,8 +7643,515 @@
     <w:p>
       <w:pPr>
         <w:pStyle w:val="PargrafodaLista"/>
+        <w:numPr>
+          <w:ilvl w:val="1"/>
+          <w:numId w:val="7"/>
+        </w:numPr>
+        <w:spacing w:after="0" w:line="240" w:lineRule="auto"/>
+        <w:jc w:val="both"/>
+        <w:rPr>
+          <w:rFonts w:ascii="Arial" w:hAnsi="Arial" w:cs="Arial"/>
+          <w:b/>
+          <w:bCs/>
+          <w:sz w:val="24"/>
+          <w:szCs w:val="24"/>
+        </w:rPr>
+      </w:pPr>
+      <w:r>
+        <w:rPr>
+          <w:rFonts w:ascii="Arial" w:hAnsi="Arial" w:cs="Arial"/>
+          <w:b/>
+          <w:bCs/>
+          <w:sz w:val="24"/>
+          <w:szCs w:val="24"/>
+        </w:rPr>
+        <w:t>Objetivos específicos</w:t>
+      </w:r>
+    </w:p>
+    <w:p>
+      <w:pPr>
+        <w:pStyle w:val="PargrafodaLista"/>
         <w:spacing w:after="0" w:line="240" w:lineRule="auto"/>
         <w:ind w:left="360"/>
+        <w:jc w:val="both"/>
+        <w:rPr>
+          <w:rFonts w:ascii="Arial" w:hAnsi="Arial" w:cs="Arial"/>
+          <w:b/>
+          <w:bCs/>
+          <w:sz w:val="24"/>
+          <w:szCs w:val="24"/>
+        </w:rPr>
+      </w:pPr>
+    </w:p>
+    <w:p>
+      <w:pPr>
+        <w:pStyle w:val="PargrafodaLista"/>
+        <w:spacing w:after="0" w:line="240" w:lineRule="auto"/>
+        <w:ind w:left="360"/>
+        <w:jc w:val="both"/>
+        <w:rPr>
+          <w:rFonts w:ascii="Arial" w:hAnsi="Arial" w:cs="Arial"/>
+          <w:sz w:val="24"/>
+          <w:szCs w:val="24"/>
+        </w:rPr>
+      </w:pPr>
+      <w:r>
+        <w:rPr>
+          <w:rFonts w:ascii="Arial" w:hAnsi="Arial" w:cs="Arial"/>
+          <w:sz w:val="24"/>
+          <w:szCs w:val="24"/>
+        </w:rPr>
+        <w:t>Coletar dados, antes, durante e depois da utilização d</w:t>
+      </w:r>
+      <w:r>
+        <w:rPr>
+          <w:rFonts w:ascii="Arial" w:hAnsi="Arial" w:cs="Arial"/>
+          <w:sz w:val="24"/>
+          <w:szCs w:val="24"/>
+        </w:rPr>
+        <w:t>o</w:t>
+      </w:r>
+      <w:r>
+        <w:rPr>
+          <w:rFonts w:ascii="Arial" w:hAnsi="Arial" w:cs="Arial"/>
+          <w:sz w:val="24"/>
+          <w:szCs w:val="24"/>
+        </w:rPr>
+        <w:t xml:space="preserve"> </w:t>
+      </w:r>
+      <w:r>
+        <w:rPr>
+          <w:rFonts w:ascii="Arial" w:hAnsi="Arial" w:cs="Arial"/>
+          <w:sz w:val="24"/>
+          <w:szCs w:val="24"/>
+        </w:rPr>
+        <w:t>software</w:t>
+      </w:r>
+      <w:r>
+        <w:rPr>
+          <w:rFonts w:ascii="Arial" w:hAnsi="Arial" w:cs="Arial"/>
+          <w:sz w:val="24"/>
+          <w:szCs w:val="24"/>
+        </w:rPr>
+        <w:t xml:space="preserve"> para apresentação dos resultados via relatório comparativo.</w:t>
+      </w:r>
+    </w:p>
+    <w:p>
+      <w:pPr>
+        <w:pStyle w:val="PargrafodaLista"/>
+        <w:spacing w:after="0" w:line="240" w:lineRule="auto"/>
+        <w:ind w:left="360"/>
+        <w:jc w:val="both"/>
+        <w:rPr>
+          <w:rFonts w:ascii="Arial" w:hAnsi="Arial" w:cs="Arial"/>
+          <w:sz w:val="24"/>
+          <w:szCs w:val="24"/>
+        </w:rPr>
+      </w:pPr>
+      <w:r>
+        <w:rPr>
+          <w:rFonts w:ascii="Arial" w:hAnsi="Arial" w:cs="Arial"/>
+          <w:sz w:val="24"/>
+          <w:szCs w:val="24"/>
+        </w:rPr>
+        <w:t>Desenvolver o software para auxiliar o controle de agendamentos das publicações</w:t>
+      </w:r>
+    </w:p>
+    <w:p>
+      <w:pPr>
+        <w:pStyle w:val="PargrafodaLista"/>
+        <w:spacing w:after="0" w:line="240" w:lineRule="auto"/>
+        <w:ind w:left="360"/>
+        <w:jc w:val="both"/>
+        <w:rPr>
+          <w:rFonts w:ascii="Arial" w:hAnsi="Arial" w:cs="Arial"/>
+          <w:sz w:val="24"/>
+          <w:szCs w:val="24"/>
+        </w:rPr>
+      </w:pPr>
+      <w:r>
+        <w:rPr>
+          <w:rFonts w:ascii="Arial" w:hAnsi="Arial" w:cs="Arial"/>
+          <w:sz w:val="24"/>
+          <w:szCs w:val="24"/>
+        </w:rPr>
+        <w:t>Planejamento utilizando ferramentas de modelagem de diagrama</w:t>
+      </w:r>
+    </w:p>
+    <w:p>
+      <w:pPr>
+        <w:spacing w:after="0" w:line="240" w:lineRule="auto"/>
+        <w:ind w:firstLine="360"/>
+        <w:jc w:val="both"/>
+        <w:rPr>
+          <w:rFonts w:ascii="Arial" w:hAnsi="Arial" w:cs="Arial"/>
+          <w:sz w:val="24"/>
+          <w:szCs w:val="24"/>
+        </w:rPr>
+      </w:pPr>
+      <w:r>
+        <w:rPr>
+          <w:rFonts w:ascii="Arial" w:hAnsi="Arial" w:cs="Arial"/>
+          <w:sz w:val="24"/>
+          <w:szCs w:val="24"/>
+        </w:rPr>
+        <w:t>Atrelar ao GitHub para manter o projeto atualizado e disponível</w:t>
+      </w:r>
+    </w:p>
+    <w:p>
+      <w:pPr>
+        <w:pStyle w:val="PargrafodaLista"/>
+        <w:spacing w:after="0" w:line="240" w:lineRule="auto"/>
+        <w:ind w:left="360"/>
+        <w:jc w:val="both"/>
+        <w:rPr>
+          <w:rFonts w:ascii="Arial" w:hAnsi="Arial" w:cs="Arial"/>
+          <w:b/>
+          <w:bCs/>
+          <w:sz w:val="24"/>
+          <w:szCs w:val="24"/>
+        </w:rPr>
+      </w:pPr>
+    </w:p>
+    <w:p>
+      <w:pPr>
+        <w:pStyle w:val="PargrafodaLista"/>
+        <w:numPr>
+          <w:ilvl w:val="1"/>
+          <w:numId w:val="7"/>
+        </w:numPr>
+        <w:spacing w:after="0" w:line="240" w:lineRule="auto"/>
+        <w:jc w:val="both"/>
+        <w:rPr>
+          <w:rFonts w:ascii="Arial" w:hAnsi="Arial" w:cs="Arial"/>
+          <w:b/>
+          <w:bCs/>
+          <w:sz w:val="24"/>
+          <w:szCs w:val="24"/>
+        </w:rPr>
+      </w:pPr>
+      <w:r>
+        <w:rPr>
+          <w:rFonts w:ascii="Arial" w:hAnsi="Arial" w:cs="Arial"/>
+          <w:b/>
+          <w:bCs/>
+          <w:sz w:val="24"/>
+          <w:szCs w:val="24"/>
+        </w:rPr>
+        <w:t xml:space="preserve"> Organização do texto</w:t>
+      </w:r>
+    </w:p>
+    <w:p>
+      <w:pPr>
+        <w:pStyle w:val="PargrafodaLista"/>
+        <w:spacing w:after="0" w:line="240" w:lineRule="auto"/>
+        <w:ind w:left="360"/>
+        <w:jc w:val="both"/>
+        <w:rPr>
+          <w:rFonts w:ascii="Arial" w:hAnsi="Arial" w:cs="Arial"/>
+          <w:b/>
+          <w:bCs/>
+          <w:sz w:val="24"/>
+          <w:szCs w:val="24"/>
+        </w:rPr>
+      </w:pPr>
+    </w:p>
+    <w:p>
+      <w:pPr>
+        <w:pStyle w:val="PargrafodaLista"/>
+        <w:spacing w:after="0" w:line="240" w:lineRule="auto"/>
+        <w:ind w:left="360"/>
+        <w:jc w:val="both"/>
+        <w:rPr>
+          <w:rFonts w:ascii="Arial" w:hAnsi="Arial" w:cs="Arial"/>
+          <w:b/>
+          <w:bCs/>
+          <w:sz w:val="24"/>
+          <w:szCs w:val="24"/>
+        </w:rPr>
+      </w:pPr>
+    </w:p>
+    <w:p>
+      <w:pPr>
+        <w:pStyle w:val="PargrafodaLista"/>
+        <w:spacing w:after="0" w:line="240" w:lineRule="auto"/>
+        <w:ind w:left="360"/>
+        <w:jc w:val="both"/>
+        <w:rPr>
+          <w:rFonts w:ascii="Arial" w:hAnsi="Arial" w:cs="Arial"/>
+          <w:b/>
+          <w:bCs/>
+          <w:sz w:val="24"/>
+          <w:szCs w:val="24"/>
+        </w:rPr>
+      </w:pPr>
+    </w:p>
+    <w:p>
+      <w:pPr>
+        <w:pStyle w:val="PargrafodaLista"/>
+        <w:numPr>
+          <w:ilvl w:val="0"/>
+          <w:numId w:val="7"/>
+        </w:numPr>
+        <w:spacing w:after="0" w:line="240" w:lineRule="auto"/>
+        <w:jc w:val="both"/>
+        <w:rPr>
+          <w:rFonts w:ascii="Arial" w:hAnsi="Arial" w:cs="Arial"/>
+          <w:b/>
+          <w:bCs/>
+          <w:sz w:val="24"/>
+          <w:szCs w:val="24"/>
+        </w:rPr>
+      </w:pPr>
+      <w:r>
+        <w:rPr>
+          <w:rFonts w:ascii="Arial" w:hAnsi="Arial" w:cs="Arial"/>
+          <w:b/>
+          <w:bCs/>
+          <w:sz w:val="24"/>
+          <w:szCs w:val="24"/>
+        </w:rPr>
+        <w:t>Desenvolvimento do proje</w:t>
+      </w:r>
+      <w:r>
+        <w:rPr>
+          <w:rFonts w:ascii="Arial" w:hAnsi="Arial" w:cs="Arial"/>
+          <w:b/>
+          <w:bCs/>
+          <w:sz w:val="24"/>
+          <w:szCs w:val="24"/>
+        </w:rPr>
+        <w:t>to</w:t>
+      </w:r>
+    </w:p>
+    <w:p>
+      <w:pPr>
+        <w:pStyle w:val="PargrafodaLista"/>
+        <w:spacing w:after="0" w:line="240" w:lineRule="auto"/>
+        <w:ind w:left="360"/>
+        <w:jc w:val="both"/>
+        <w:rPr>
+          <w:rFonts w:ascii="Arial" w:hAnsi="Arial" w:cs="Arial"/>
+          <w:b/>
+          <w:bCs/>
+          <w:sz w:val="24"/>
+          <w:szCs w:val="24"/>
+        </w:rPr>
+      </w:pPr>
+    </w:p>
+    <w:p>
+      <w:pPr>
+        <w:pStyle w:val="PargrafodaLista"/>
+        <w:spacing w:after="0" w:line="240" w:lineRule="auto"/>
+        <w:ind w:left="360"/>
+        <w:jc w:val="both"/>
+        <w:rPr>
+          <w:rFonts w:ascii="Arial" w:hAnsi="Arial" w:cs="Arial"/>
+          <w:sz w:val="24"/>
+          <w:szCs w:val="24"/>
+        </w:rPr>
+      </w:pPr>
+      <w:r>
+        <w:rPr>
+          <w:rFonts w:ascii="Arial" w:hAnsi="Arial" w:cs="Arial"/>
+          <w:sz w:val="24"/>
+          <w:szCs w:val="24"/>
+        </w:rPr>
+        <w:lastRenderedPageBreak/>
+        <w:t>Esta seção irá apresentar o desenvolvimento do projeto, iniciando pela etapa de planejamento até o início de seu desenvolvimento</w:t>
+      </w:r>
+    </w:p>
+    <w:p>
+      <w:pPr>
+        <w:pStyle w:val="PargrafodaLista"/>
+        <w:spacing w:after="0" w:line="240" w:lineRule="auto"/>
+        <w:ind w:left="360"/>
+        <w:jc w:val="both"/>
+        <w:rPr>
+          <w:rFonts w:ascii="Arial" w:hAnsi="Arial" w:cs="Arial"/>
+          <w:sz w:val="24"/>
+          <w:szCs w:val="24"/>
+        </w:rPr>
+      </w:pPr>
+    </w:p>
+    <w:p>
+      <w:pPr>
+        <w:pStyle w:val="PargrafodaLista"/>
+        <w:numPr>
+          <w:ilvl w:val="1"/>
+          <w:numId w:val="7"/>
+        </w:numPr>
+        <w:spacing w:after="0" w:line="240" w:lineRule="auto"/>
+        <w:jc w:val="both"/>
+        <w:rPr>
+          <w:rFonts w:ascii="Arial" w:hAnsi="Arial" w:cs="Arial"/>
+          <w:b/>
+          <w:bCs/>
+          <w:sz w:val="24"/>
+          <w:szCs w:val="24"/>
+        </w:rPr>
+      </w:pPr>
+      <w:r>
+        <w:rPr>
+          <w:rFonts w:ascii="Arial" w:hAnsi="Arial" w:cs="Arial"/>
+          <w:b/>
+          <w:bCs/>
+          <w:sz w:val="24"/>
+          <w:szCs w:val="24"/>
+        </w:rPr>
+        <w:t>Planejamento</w:t>
+      </w:r>
+    </w:p>
+    <w:p>
+      <w:pPr>
+        <w:spacing w:after="0" w:line="240" w:lineRule="auto"/>
+        <w:ind w:firstLine="360"/>
+        <w:jc w:val="both"/>
+        <w:rPr>
+          <w:rFonts w:ascii="Arial" w:hAnsi="Arial" w:cs="Arial"/>
+          <w:sz w:val="24"/>
+          <w:szCs w:val="24"/>
+        </w:rPr>
+      </w:pPr>
+      <w:r>
+        <w:rPr>
+          <w:rFonts w:ascii="Arial" w:hAnsi="Arial" w:cs="Arial"/>
+          <w:sz w:val="24"/>
+          <w:szCs w:val="24"/>
+        </w:rPr>
+        <w:t xml:space="preserve">Planejamento utilizando ferramentas de modelagem </w:t>
+      </w:r>
+      <w:r>
+        <w:rPr>
+          <w:rFonts w:ascii="Arial" w:hAnsi="Arial" w:cs="Arial"/>
+          <w:sz w:val="24"/>
+          <w:szCs w:val="24"/>
+        </w:rPr>
+        <w:t>d</w:t>
+      </w:r>
+      <w:r>
+        <w:rPr>
+          <w:rFonts w:ascii="Arial" w:hAnsi="Arial" w:cs="Arial"/>
+          <w:sz w:val="24"/>
+          <w:szCs w:val="24"/>
+        </w:rPr>
+        <w:t>e diagramas</w:t>
+      </w:r>
+    </w:p>
+    <w:p>
+      <w:pPr>
+        <w:spacing w:after="0" w:line="240" w:lineRule="auto"/>
+        <w:ind w:firstLine="360"/>
+        <w:jc w:val="both"/>
+        <w:rPr>
+          <w:rFonts w:ascii="Arial" w:hAnsi="Arial" w:cs="Arial"/>
+          <w:sz w:val="24"/>
+          <w:szCs w:val="24"/>
+        </w:rPr>
+      </w:pPr>
+      <w:r>
+        <w:rPr>
+          <w:rFonts w:ascii="Arial" w:hAnsi="Arial" w:cs="Arial"/>
+          <w:sz w:val="24"/>
+          <w:szCs w:val="24"/>
+        </w:rPr>
+        <w:t>Selecionar o local de hospedagem</w:t>
+      </w:r>
+    </w:p>
+    <w:p>
+      <w:pPr>
+        <w:spacing w:after="0" w:line="240" w:lineRule="auto"/>
+        <w:ind w:firstLine="360"/>
+        <w:jc w:val="both"/>
+        <w:rPr>
+          <w:rFonts w:ascii="Arial" w:hAnsi="Arial" w:cs="Arial"/>
+          <w:sz w:val="24"/>
+          <w:szCs w:val="24"/>
+        </w:rPr>
+      </w:pPr>
+      <w:proofErr w:type="spellStart"/>
+      <w:r>
+        <w:rPr>
+          <w:rFonts w:ascii="Arial" w:hAnsi="Arial" w:cs="Arial"/>
+          <w:sz w:val="24"/>
+          <w:szCs w:val="24"/>
+        </w:rPr>
+        <w:t>T</w:t>
+      </w:r>
+      <w:r>
+        <w:rPr>
+          <w:rFonts w:ascii="Arial" w:hAnsi="Arial" w:cs="Arial"/>
+          <w:sz w:val="24"/>
+          <w:szCs w:val="24"/>
+        </w:rPr>
+        <w:t>imeline</w:t>
+      </w:r>
+      <w:proofErr w:type="spellEnd"/>
+      <w:r>
+        <w:rPr>
+          <w:rFonts w:ascii="Arial" w:hAnsi="Arial" w:cs="Arial"/>
+          <w:sz w:val="24"/>
+          <w:szCs w:val="24"/>
+        </w:rPr>
+        <w:t xml:space="preserve"> via </w:t>
+      </w:r>
+      <w:r>
+        <w:rPr>
+          <w:rFonts w:ascii="Arial" w:hAnsi="Arial" w:cs="Arial"/>
+          <w:sz w:val="24"/>
+          <w:szCs w:val="24"/>
+        </w:rPr>
+        <w:t xml:space="preserve">gráficos do </w:t>
+      </w:r>
+      <w:proofErr w:type="spellStart"/>
+      <w:r>
+        <w:rPr>
+          <w:rFonts w:ascii="Arial" w:hAnsi="Arial" w:cs="Arial"/>
+          <w:sz w:val="24"/>
+          <w:szCs w:val="24"/>
+        </w:rPr>
+        <w:t>Notion</w:t>
+      </w:r>
+      <w:proofErr w:type="spellEnd"/>
+    </w:p>
+    <w:p>
+      <w:pPr>
+        <w:spacing w:after="0" w:line="240" w:lineRule="auto"/>
+        <w:ind w:firstLine="360"/>
+        <w:jc w:val="both"/>
+        <w:rPr>
+          <w:rFonts w:ascii="Arial" w:hAnsi="Arial" w:cs="Arial"/>
+          <w:sz w:val="24"/>
+          <w:szCs w:val="24"/>
+        </w:rPr>
+      </w:pPr>
+      <w:r>
+        <w:rPr>
+          <w:rFonts w:ascii="Arial" w:hAnsi="Arial" w:cs="Arial"/>
+          <w:sz w:val="24"/>
+          <w:szCs w:val="24"/>
+        </w:rPr>
+        <w:t>Seleção da linguagem</w:t>
+      </w:r>
+    </w:p>
+    <w:p>
+      <w:pPr>
+        <w:spacing w:after="0" w:line="240" w:lineRule="auto"/>
+        <w:jc w:val="both"/>
+        <w:rPr>
+          <w:rFonts w:ascii="Arial" w:hAnsi="Arial" w:cs="Arial"/>
+          <w:b/>
+          <w:bCs/>
+          <w:sz w:val="24"/>
+          <w:szCs w:val="24"/>
+        </w:rPr>
+      </w:pPr>
+    </w:p>
+    <w:p>
+      <w:pPr>
+        <w:pStyle w:val="PargrafodaLista"/>
+        <w:spacing w:after="0" w:line="240" w:lineRule="auto"/>
+        <w:ind w:left="360"/>
         <w:jc w:val="center"/>
         <w:rPr>
           <w:rFonts w:ascii="Arial" w:hAnsi="Arial" w:cs="Arial"/>
@@ -5963,94 +8174,316 @@
     </w:p>
     <w:p>
       <w:pPr>
-        <w:spacing w:after="0" w:line="240" w:lineRule="auto"/>
-        <w:jc w:val="center"/>
-        <w:rPr>
-          <w:rFonts w:ascii="Arial" w:hAnsi="Arial" w:cs="Arial"/>
-          <w:b/>
-          <w:bCs/>
-          <w:sz w:val="24"/>
-          <w:szCs w:val="24"/>
-        </w:rPr>
-      </w:pPr>
-      <w:hyperlink r:id="rId5" w:history="1">
-        <w:r>
-          <w:rPr>
-            <w:rStyle w:val="Hyperlink"/>
-            <w:rFonts w:ascii="Arial" w:hAnsi="Arial" w:cs="Arial"/>
-            <w:b/>
-            <w:bCs/>
-            <w:sz w:val="24"/>
-            <w:szCs w:val="24"/>
-          </w:rPr>
-          <w:t>https://roid.com.br/quem-divulga-mais-vende-mais/</w:t>
-        </w:r>
-      </w:hyperlink>
-    </w:p>
-    <w:p>
-      <w:pPr>
-        <w:spacing w:after="0" w:line="240" w:lineRule="auto"/>
-        <w:jc w:val="center"/>
-        <w:rPr>
-          <w:rFonts w:ascii="Arial" w:hAnsi="Arial" w:cs="Arial"/>
-          <w:b/>
-          <w:bCs/>
-          <w:sz w:val="24"/>
-          <w:szCs w:val="24"/>
-        </w:rPr>
-      </w:pPr>
-      <w:hyperlink r:id="rId6" w:history="1">
-        <w:r>
-          <w:rPr>
-            <w:rStyle w:val="Hyperlink"/>
-            <w:rFonts w:ascii="Arial" w:hAnsi="Arial" w:cs="Arial"/>
-            <w:b/>
-            <w:bCs/>
-            <w:sz w:val="24"/>
-            <w:szCs w:val="24"/>
-          </w:rPr>
-          <w:t>https://br.hubspot.com/blog/marketing/melhor-horario-publicar-instagram</w:t>
-        </w:r>
-      </w:hyperlink>
-    </w:p>
-    <w:p>
-      <w:pPr>
-        <w:spacing w:after="0" w:line="240" w:lineRule="auto"/>
-        <w:jc w:val="center"/>
-        <w:rPr>
-          <w:rFonts w:ascii="Arial" w:hAnsi="Arial" w:cs="Arial"/>
-          <w:b/>
-          <w:bCs/>
-          <w:sz w:val="24"/>
-          <w:szCs w:val="24"/>
-        </w:rPr>
-      </w:pPr>
-      <w:hyperlink r:id="rId7" w:history="1">
-        <w:r>
-          <w:rPr>
-            <w:rStyle w:val="Hyperlink"/>
-            <w:rFonts w:ascii="Arial" w:hAnsi="Arial" w:cs="Arial"/>
-            <w:b/>
-            <w:bCs/>
-            <w:sz w:val="24"/>
-            <w:szCs w:val="24"/>
-          </w:rPr>
-          <w:t>https://rockcontent.com/br/blog/maneiras-de-chamar-mais-atencao-para-seus-posts/</w:t>
-        </w:r>
-      </w:hyperlink>
-    </w:p>
-    <w:p>
-      <w:pPr>
-        <w:spacing w:after="0" w:line="240" w:lineRule="auto"/>
-        <w:jc w:val="center"/>
-        <w:rPr>
-          <w:rFonts w:ascii="Arial" w:hAnsi="Arial" w:cs="Arial"/>
-          <w:b/>
-          <w:bCs/>
-          <w:sz w:val="24"/>
-          <w:szCs w:val="24"/>
-        </w:rPr>
-      </w:pPr>
+        <w:pStyle w:val="PargrafodaLista"/>
+        <w:spacing w:after="0"/>
+        <w:ind w:left="360"/>
+        <w:jc w:val="both"/>
+        <w:rPr>
+          <w:rFonts w:ascii="Arial" w:hAnsi="Arial" w:cs="Arial"/>
+          <w:b/>
+          <w:bCs/>
+          <w:sz w:val="24"/>
+          <w:szCs w:val="24"/>
+        </w:rPr>
+      </w:pPr>
+      <w:r>
+        <w:rPr>
+          <w:rFonts w:ascii="Arial" w:hAnsi="Arial" w:cs="Arial"/>
+          <w:b/>
+          <w:bCs/>
+          <w:sz w:val="24"/>
+          <w:szCs w:val="24"/>
+        </w:rPr>
+        <w:t xml:space="preserve">Curvelo, R. (2024) </w:t>
+      </w:r>
+      <w:r>
+        <w:rPr>
+          <w:rFonts w:ascii="Arial" w:hAnsi="Arial" w:cs="Arial"/>
+          <w:b/>
+          <w:bCs/>
+          <w:i/>
+          <w:iCs/>
+          <w:sz w:val="24"/>
+          <w:szCs w:val="24"/>
+        </w:rPr>
+        <w:t>Quais os Melhores horários para postar no Instagram em 2024?</w:t>
+      </w:r>
+      <w:r>
+        <w:rPr>
+          <w:rFonts w:ascii="Arial" w:hAnsi="Arial" w:cs="Arial"/>
+          <w:b/>
+          <w:bCs/>
+          <w:sz w:val="24"/>
+          <w:szCs w:val="24"/>
+        </w:rPr>
+        <w:t xml:space="preserve">, </w:t>
+      </w:r>
+      <w:proofErr w:type="spellStart"/>
+      <w:r>
+        <w:rPr>
+          <w:rFonts w:ascii="Arial" w:hAnsi="Arial" w:cs="Arial"/>
+          <w:b/>
+          <w:bCs/>
+          <w:i/>
+          <w:iCs/>
+          <w:sz w:val="24"/>
+          <w:szCs w:val="24"/>
+        </w:rPr>
+        <w:t>HubSpot</w:t>
+      </w:r>
+      <w:proofErr w:type="spellEnd"/>
+      <w:r>
+        <w:rPr>
+          <w:rFonts w:ascii="Arial" w:hAnsi="Arial" w:cs="Arial"/>
+          <w:b/>
+          <w:bCs/>
+          <w:sz w:val="24"/>
+          <w:szCs w:val="24"/>
+        </w:rPr>
+        <w:t xml:space="preserve">. </w:t>
+      </w:r>
+      <w:proofErr w:type="spellStart"/>
+      <w:r>
+        <w:rPr>
+          <w:rFonts w:ascii="Arial" w:hAnsi="Arial" w:cs="Arial"/>
+          <w:b/>
+          <w:bCs/>
+          <w:sz w:val="24"/>
+          <w:szCs w:val="24"/>
+        </w:rPr>
+        <w:t>Available</w:t>
+      </w:r>
+      <w:proofErr w:type="spellEnd"/>
+      <w:r>
+        <w:rPr>
+          <w:rFonts w:ascii="Arial" w:hAnsi="Arial" w:cs="Arial"/>
+          <w:b/>
+          <w:bCs/>
+          <w:sz w:val="24"/>
+          <w:szCs w:val="24"/>
+        </w:rPr>
+        <w:t xml:space="preserve"> </w:t>
+      </w:r>
+      <w:proofErr w:type="spellStart"/>
+      <w:r>
+        <w:rPr>
+          <w:rFonts w:ascii="Arial" w:hAnsi="Arial" w:cs="Arial"/>
+          <w:b/>
+          <w:bCs/>
+          <w:sz w:val="24"/>
+          <w:szCs w:val="24"/>
+        </w:rPr>
+        <w:t>at</w:t>
+      </w:r>
+      <w:proofErr w:type="spellEnd"/>
+      <w:r>
+        <w:rPr>
+          <w:rFonts w:ascii="Arial" w:hAnsi="Arial" w:cs="Arial"/>
+          <w:b/>
+          <w:bCs/>
+          <w:sz w:val="24"/>
+          <w:szCs w:val="24"/>
+        </w:rPr>
+        <w:t>: https://br.hubspot.com/blog/marketing/melhor-horario-publicar-instagram (</w:t>
+      </w:r>
+      <w:proofErr w:type="spellStart"/>
+      <w:r>
+        <w:rPr>
+          <w:rFonts w:ascii="Arial" w:hAnsi="Arial" w:cs="Arial"/>
+          <w:b/>
+          <w:bCs/>
+          <w:sz w:val="24"/>
+          <w:szCs w:val="24"/>
+        </w:rPr>
+        <w:t>Accessed</w:t>
+      </w:r>
+      <w:proofErr w:type="spellEnd"/>
+      <w:r>
+        <w:rPr>
+          <w:rFonts w:ascii="Arial" w:hAnsi="Arial" w:cs="Arial"/>
+          <w:b/>
+          <w:bCs/>
+          <w:sz w:val="24"/>
+          <w:szCs w:val="24"/>
+        </w:rPr>
+        <w:t>: 20 August 2024).</w:t>
+      </w:r>
+    </w:p>
+    <w:p>
+      <w:pPr>
+        <w:pStyle w:val="PargrafodaLista"/>
+        <w:spacing w:after="0"/>
+        <w:ind w:left="360"/>
+        <w:jc w:val="both"/>
+        <w:rPr>
+          <w:rFonts w:ascii="Arial" w:hAnsi="Arial" w:cs="Arial"/>
+          <w:b/>
+          <w:bCs/>
+          <w:sz w:val="24"/>
+          <w:szCs w:val="24"/>
+        </w:rPr>
+      </w:pPr>
+    </w:p>
+    <w:p>
+      <w:pPr>
+        <w:pStyle w:val="PargrafodaLista"/>
+        <w:spacing w:after="0"/>
+        <w:ind w:left="360"/>
+        <w:jc w:val="both"/>
+        <w:rPr>
+          <w:rFonts w:ascii="Arial" w:hAnsi="Arial" w:cs="Arial"/>
+          <w:b/>
+          <w:bCs/>
+          <w:sz w:val="24"/>
+          <w:szCs w:val="24"/>
+        </w:rPr>
+      </w:pPr>
+      <w:r>
+        <w:rPr>
+          <w:rFonts w:ascii="Arial" w:hAnsi="Arial" w:cs="Arial"/>
+          <w:b/>
+          <w:bCs/>
+          <w:sz w:val="24"/>
+          <w:szCs w:val="24"/>
+        </w:rPr>
+        <w:t xml:space="preserve">Muniz, L. (2021) </w:t>
+      </w:r>
+      <w:r>
+        <w:rPr>
+          <w:rFonts w:ascii="Arial" w:hAnsi="Arial" w:cs="Arial"/>
+          <w:b/>
+          <w:bCs/>
+          <w:i/>
+          <w:iCs/>
+          <w:sz w:val="24"/>
+          <w:szCs w:val="24"/>
+        </w:rPr>
+        <w:t>5 maneiras de chamar mais atenção para seus posts</w:t>
+      </w:r>
+      <w:r>
+        <w:rPr>
+          <w:rFonts w:ascii="Arial" w:hAnsi="Arial" w:cs="Arial"/>
+          <w:b/>
+          <w:bCs/>
+          <w:sz w:val="24"/>
+          <w:szCs w:val="24"/>
+        </w:rPr>
+        <w:t xml:space="preserve">, </w:t>
+      </w:r>
+      <w:r>
+        <w:rPr>
+          <w:rFonts w:ascii="Arial" w:hAnsi="Arial" w:cs="Arial"/>
+          <w:b/>
+          <w:bCs/>
+          <w:i/>
+          <w:iCs/>
+          <w:sz w:val="24"/>
+          <w:szCs w:val="24"/>
+        </w:rPr>
+        <w:t xml:space="preserve">Rock </w:t>
+      </w:r>
+      <w:proofErr w:type="spellStart"/>
+      <w:r>
+        <w:rPr>
+          <w:rFonts w:ascii="Arial" w:hAnsi="Arial" w:cs="Arial"/>
+          <w:b/>
+          <w:bCs/>
+          <w:i/>
+          <w:iCs/>
+          <w:sz w:val="24"/>
+          <w:szCs w:val="24"/>
+        </w:rPr>
+        <w:t>Content</w:t>
+      </w:r>
+      <w:proofErr w:type="spellEnd"/>
+      <w:r>
+        <w:rPr>
+          <w:rFonts w:ascii="Arial" w:hAnsi="Arial" w:cs="Arial"/>
+          <w:b/>
+          <w:bCs/>
+          <w:i/>
+          <w:iCs/>
+          <w:sz w:val="24"/>
+          <w:szCs w:val="24"/>
+        </w:rPr>
+        <w:t xml:space="preserve"> - BR</w:t>
+      </w:r>
+      <w:r>
+        <w:rPr>
+          <w:rFonts w:ascii="Arial" w:hAnsi="Arial" w:cs="Arial"/>
+          <w:b/>
+          <w:bCs/>
+          <w:sz w:val="24"/>
+          <w:szCs w:val="24"/>
+        </w:rPr>
+        <w:t xml:space="preserve">. </w:t>
+      </w:r>
+      <w:proofErr w:type="spellStart"/>
+      <w:r>
+        <w:rPr>
+          <w:rFonts w:ascii="Arial" w:hAnsi="Arial" w:cs="Arial"/>
+          <w:b/>
+          <w:bCs/>
+          <w:sz w:val="24"/>
+          <w:szCs w:val="24"/>
+        </w:rPr>
+        <w:t>Available</w:t>
+      </w:r>
+      <w:proofErr w:type="spellEnd"/>
+      <w:r>
+        <w:rPr>
+          <w:rFonts w:ascii="Arial" w:hAnsi="Arial" w:cs="Arial"/>
+          <w:b/>
+          <w:bCs/>
+          <w:sz w:val="24"/>
+          <w:szCs w:val="24"/>
+        </w:rPr>
+        <w:t xml:space="preserve"> </w:t>
+      </w:r>
+      <w:proofErr w:type="spellStart"/>
+      <w:r>
+        <w:rPr>
+          <w:rFonts w:ascii="Arial" w:hAnsi="Arial" w:cs="Arial"/>
+          <w:b/>
+          <w:bCs/>
+          <w:sz w:val="24"/>
+          <w:szCs w:val="24"/>
+        </w:rPr>
+        <w:t>at</w:t>
+      </w:r>
+      <w:proofErr w:type="spellEnd"/>
+      <w:r>
+        <w:rPr>
+          <w:rFonts w:ascii="Arial" w:hAnsi="Arial" w:cs="Arial"/>
+          <w:b/>
+          <w:bCs/>
+          <w:sz w:val="24"/>
+          <w:szCs w:val="24"/>
+        </w:rPr>
+        <w:t>: https://rockcontent.com/br/blog/maneiras-de-chamar-mais-atencao-para-seus-posts/ (</w:t>
+      </w:r>
+      <w:proofErr w:type="spellStart"/>
+      <w:r>
+        <w:rPr>
+          <w:rFonts w:ascii="Arial" w:hAnsi="Arial" w:cs="Arial"/>
+          <w:b/>
+          <w:bCs/>
+          <w:sz w:val="24"/>
+          <w:szCs w:val="24"/>
+        </w:rPr>
+        <w:t>Accessed</w:t>
+      </w:r>
+      <w:proofErr w:type="spellEnd"/>
+      <w:r>
+        <w:rPr>
+          <w:rFonts w:ascii="Arial" w:hAnsi="Arial" w:cs="Arial"/>
+          <w:b/>
+          <w:bCs/>
+          <w:sz w:val="24"/>
+          <w:szCs w:val="24"/>
+        </w:rPr>
+        <w:t xml:space="preserve">: 20 August 2024). </w:t>
+      </w:r>
     </w:p>
     <w:sectPr>
       <w:pgSz w:w="11906" w:h="16838"/>
@@ -6178,6 +8611,119 @@
     </w:lvl>
   </w:abstractNum>
   <w:abstractNum w:abstractNumId="1" w15:restartNumberingAfterBreak="0">
+    <w:nsid w:val="264A1E90"/>
+    <w:multiLevelType w:val="multilevel"/>
+    <w:tmpl w:val="7D64E624"/>
+    <w:lvl w:ilvl="0">
+      <w:start w:val="2"/>
+      <w:numFmt w:val="decimal"/>
+      <w:lvlText w:val="%1.0"/>
+      <w:lvlJc w:val="left"/>
+      <w:pPr>
+        <w:ind w:left="360" w:hanging="360"/>
+      </w:pPr>
+      <w:rPr>
+        <w:rFonts w:hint="default"/>
+      </w:rPr>
+    </w:lvl>
+    <w:lvl w:ilvl="1">
+      <w:start w:val="1"/>
+      <w:numFmt w:val="decimal"/>
+      <w:lvlText w:val="%1.%2"/>
+      <w:lvlJc w:val="left"/>
+      <w:pPr>
+        <w:ind w:left="1068" w:hanging="360"/>
+      </w:pPr>
+      <w:rPr>
+        <w:rFonts w:hint="default"/>
+      </w:rPr>
+    </w:lvl>
+    <w:lvl w:ilvl="2">
+      <w:start w:val="1"/>
+      <w:numFmt w:val="decimal"/>
+      <w:lvlText w:val="%1.%2.%3"/>
+      <w:lvlJc w:val="left"/>
+      <w:pPr>
+        <w:ind w:left="2136" w:hanging="720"/>
+      </w:pPr>
+      <w:rPr>
+        <w:rFonts w:hint="default"/>
+      </w:rPr>
+    </w:lvl>
+    <w:lvl w:ilvl="3">
+      <w:start w:val="1"/>
+      <w:numFmt w:val="decimal"/>
+      <w:lvlText w:val="%1.%2.%3.%4"/>
+      <w:lvlJc w:val="left"/>
+      <w:pPr>
+        <w:ind w:left="3204" w:hanging="1080"/>
+      </w:pPr>
+      <w:rPr>
+        <w:rFonts w:hint="default"/>
+      </w:rPr>
+    </w:lvl>
+    <w:lvl w:ilvl="4">
+      <w:start w:val="1"/>
+      <w:numFmt w:val="decimal"/>
+      <w:lvlText w:val="%1.%2.%3.%4.%5"/>
+      <w:lvlJc w:val="left"/>
+      <w:pPr>
+        <w:ind w:left="3912" w:hanging="1080"/>
+      </w:pPr>
+      <w:rPr>
+        <w:rFonts w:hint="default"/>
+      </w:rPr>
+    </w:lvl>
+    <w:lvl w:ilvl="5">
+      <w:start w:val="1"/>
+      <w:numFmt w:val="decimal"/>
+      <w:lvlText w:val="%1.%2.%3.%4.%5.%6"/>
+      <w:lvlJc w:val="left"/>
+      <w:pPr>
+        <w:ind w:left="4980" w:hanging="1440"/>
+      </w:pPr>
+      <w:rPr>
+        <w:rFonts w:hint="default"/>
+      </w:rPr>
+    </w:lvl>
+    <w:lvl w:ilvl="6">
+      <w:start w:val="1"/>
+      <w:numFmt w:val="decimal"/>
+      <w:lvlText w:val="%1.%2.%3.%4.%5.%6.%7"/>
+      <w:lvlJc w:val="left"/>
+      <w:pPr>
+        <w:ind w:left="5688" w:hanging="1440"/>
+      </w:pPr>
+      <w:rPr>
+        <w:rFonts w:hint="default"/>
+      </w:rPr>
+    </w:lvl>
+    <w:lvl w:ilvl="7">
+      <w:start w:val="1"/>
+      <w:numFmt w:val="decimal"/>
+      <w:lvlText w:val="%1.%2.%3.%4.%5.%6.%7.%8"/>
+      <w:lvlJc w:val="left"/>
+      <w:pPr>
+        <w:ind w:left="6756" w:hanging="1800"/>
+      </w:pPr>
+      <w:rPr>
+        <w:rFonts w:hint="default"/>
+      </w:rPr>
+    </w:lvl>
+    <w:lvl w:ilvl="8">
+      <w:start w:val="1"/>
+      <w:numFmt w:val="decimal"/>
+      <w:lvlText w:val="%1.%2.%3.%4.%5.%6.%7.%8.%9"/>
+      <w:lvlJc w:val="left"/>
+      <w:pPr>
+        <w:ind w:left="7464" w:hanging="1800"/>
+      </w:pPr>
+      <w:rPr>
+        <w:rFonts w:hint="default"/>
+      </w:rPr>
+    </w:lvl>
+  </w:abstractNum>
+  <w:abstractNum w:abstractNumId="2" w15:restartNumberingAfterBreak="0">
     <w:nsid w:val="29696B66"/>
     <w:multiLevelType w:val="hybridMultilevel"/>
     <w:tmpl w:val="C8F4E7A6"/>
@@ -6266,7 +8812,7 @@
       </w:pPr>
     </w:lvl>
   </w:abstractNum>
-  <w:abstractNum w:abstractNumId="2" w15:restartNumberingAfterBreak="0">
+  <w:abstractNum w:abstractNumId="3" w15:restartNumberingAfterBreak="0">
     <w:nsid w:val="42B67A44"/>
     <w:multiLevelType w:val="hybridMultilevel"/>
     <w:tmpl w:val="47B2D122"/>
@@ -6355,7 +8901,7 @@
       </w:pPr>
     </w:lvl>
   </w:abstractNum>
-  <w:abstractNum w:abstractNumId="3" w15:restartNumberingAfterBreak="0">
+  <w:abstractNum w:abstractNumId="4" w15:restartNumberingAfterBreak="0">
     <w:nsid w:val="5C7D6413"/>
     <w:multiLevelType w:val="multilevel"/>
     <w:tmpl w:val="DE063CB8"/>
@@ -6476,7 +9022,7 @@
       </w:rPr>
     </w:lvl>
   </w:abstractNum>
-  <w:abstractNum w:abstractNumId="4" w15:restartNumberingAfterBreak="0">
+  <w:abstractNum w:abstractNumId="5" w15:restartNumberingAfterBreak="0">
     <w:nsid w:val="5E4D0644"/>
     <w:multiLevelType w:val="multilevel"/>
     <w:tmpl w:val="CEFC352E"/>
@@ -6597,7 +9143,7 @@
       </w:rPr>
     </w:lvl>
   </w:abstractNum>
-  <w:abstractNum w:abstractNumId="5" w15:restartNumberingAfterBreak="0">
+  <w:abstractNum w:abstractNumId="6" w15:restartNumberingAfterBreak="0">
     <w:nsid w:val="61E713FD"/>
     <w:multiLevelType w:val="multilevel"/>
     <w:tmpl w:val="A7F289C4"/>
@@ -6712,7 +9258,7 @@
       </w:rPr>
     </w:lvl>
   </w:abstractNum>
-  <w:abstractNum w:abstractNumId="6" w15:restartNumberingAfterBreak="0">
+  <w:abstractNum w:abstractNumId="7" w15:restartNumberingAfterBreak="0">
     <w:nsid w:val="64A84E52"/>
     <w:multiLevelType w:val="hybridMultilevel"/>
     <w:tmpl w:val="7440259E"/>
@@ -6802,25 +9348,28 @@
     </w:lvl>
   </w:abstractNum>
   <w:num w:numId="1" w16cid:durableId="1434782228">
-    <w:abstractNumId w:val="4"/>
+    <w:abstractNumId w:val="5"/>
   </w:num>
   <w:num w:numId="2" w16cid:durableId="9338115">
-    <w:abstractNumId w:val="6"/>
+    <w:abstractNumId w:val="7"/>
   </w:num>
   <w:num w:numId="3" w16cid:durableId="103427594">
-    <w:abstractNumId w:val="5"/>
+    <w:abstractNumId w:val="6"/>
   </w:num>
   <w:num w:numId="4" w16cid:durableId="2062438225">
     <w:abstractNumId w:val="0"/>
   </w:num>
   <w:num w:numId="5" w16cid:durableId="1462073687">
-    <w:abstractNumId w:val="1"/>
+    <w:abstractNumId w:val="2"/>
   </w:num>
   <w:num w:numId="6" w16cid:durableId="1865628198">
-    <w:abstractNumId w:val="2"/>
+    <w:abstractNumId w:val="3"/>
   </w:num>
   <w:num w:numId="7" w16cid:durableId="291135429">
-    <w:abstractNumId w:val="3"/>
+    <w:abstractNumId w:val="4"/>
+  </w:num>
+  <w:num w:numId="8" w16cid:durableId="1343388187">
+    <w:abstractNumId w:val="1"/>
   </w:num>
 </w:numbering>
 </file>
@@ -7428,7 +9977,6 @@
   <w:style w:type="character" w:default="1" w:styleId="Fontepargpadro">
     <w:name w:val="Default Paragraph Font"/>
     <w:uiPriority w:val="1"/>
-    <w:semiHidden/>
     <w:unhideWhenUsed/>
   </w:style>
   <w:style w:type="table" w:default="1" w:styleId="Tabelanormal">
@@ -7764,6 +10312,18 @@
       <w:shd w:val="clear" w:color="auto" w:fill="E1DFDD"/>
     </w:rPr>
   </w:style>
+  <w:style w:type="character" w:styleId="HiperlinkVisitado">
+    <w:name w:val="FollowedHyperlink"/>
+    <w:basedOn w:val="Fontepargpadro"/>
+    <w:uiPriority w:val="99"/>
+    <w:semiHidden/>
+    <w:unhideWhenUsed/>
+    <w:rsid w:val="00BF4BED"/>
+    <w:rPr>
+      <w:color w:val="96607D" w:themeColor="followedHyperlink"/>
+      <w:u w:val="single"/>
+    </w:rPr>
+  </w:style>
 </w:styles>
 </file>
 

</xml_diff>